<commit_message>
Corretta percentuale over65 su totale over65 regione. Creato file con variabili spesa ADI, SAD e RSA. Capire codice istat per fare left joint
</commit_message>
<xml_diff>
--- a/fatto e da fare.docx
+++ b/fatto e da fare.docx
@@ -1,6 +1,6 @@
 
 <file path=word/document.xml><?xml version="1.0" encoding="utf-8"?>
-<w:document xmlns:wpc="http://schemas.microsoft.com/office/word/2010/wordprocessingCanvas" xmlns:cx="http://schemas.microsoft.com/office/drawing/2014/chartex" xmlns:cx1="http://schemas.microsoft.com/office/drawing/2015/9/8/chartex" xmlns:cx2="http://schemas.microsoft.com/office/drawing/2015/10/21/chartex" xmlns:cx3="http://schemas.microsoft.com/office/drawing/2016/5/9/chartex" xmlns:cx4="http://schemas.microsoft.com/office/drawing/2016/5/10/chartex" xmlns:cx5="http://schemas.microsoft.com/office/drawing/2016/5/11/chartex" xmlns:cx6="http://schemas.microsoft.com/office/drawing/2016/5/12/chartex" xmlns:cx7="http://schemas.microsoft.com/office/drawing/2016/5/13/chartex" xmlns:cx8="http://schemas.microsoft.com/office/drawing/2016/5/14/chartex" xmlns:mc="http://schemas.openxmlformats.org/markup-compatibility/2006" xmlns:aink="http://schemas.microsoft.com/office/drawing/2016/ink" xmlns:am3d="http://schemas.microsoft.com/office/drawing/2017/model3d" xmlns:o="urn:schemas-microsoft-com:office:office" xmlns:oel="http://schemas.microsoft.com/office/2019/extlst" xmlns:r="http://schemas.openxmlformats.org/officeDocument/2006/relationships" xmlns:m="http://schemas.openxmlformats.org/officeDocument/2006/math" xmlns:v="urn:schemas-microsoft-com:vml" xmlns:wp14="http://schemas.microsoft.com/office/word/2010/wordprocessingDrawing" xmlns:wp="http://schemas.openxmlformats.org/drawingml/2006/wordprocessingDrawing" xmlns:w10="urn:schemas-microsoft-com:office:word" xmlns:w="http://schemas.openxmlformats.org/wordprocessingml/2006/main" xmlns:w14="http://schemas.microsoft.com/office/word/2010/wordml" xmlns:w15="http://schemas.microsoft.com/office/word/2012/wordml" xmlns:w16cex="http://schemas.microsoft.com/office/word/2018/wordml/cex" xmlns:w16cid="http://schemas.microsoft.com/office/word/2016/wordml/cid" xmlns:w16="http://schemas.microsoft.com/office/word/2018/wordml" xmlns:w16du="http://schemas.microsoft.com/office/word/2023/wordml/word16du" xmlns:w16sdtdh="http://schemas.microsoft.com/office/word/2020/wordml/sdtdatahash" xmlns:w16se="http://schemas.microsoft.com/office/word/2015/wordml/symex" xmlns:wpg="http://schemas.microsoft.com/office/word/2010/wordprocessingGroup" xmlns:wpi="http://schemas.microsoft.com/office/word/2010/wordprocessingInk" xmlns:wne="http://schemas.microsoft.com/office/word/2006/wordml" xmlns:wps="http://schemas.microsoft.com/office/word/2010/wordprocessingShape" mc:Ignorable="w14 w15 w16se w16cid w16 w16cex w16sdtdh wp14">
+<w:document xmlns:wpc="http://schemas.microsoft.com/office/word/2010/wordprocessingCanvas" xmlns:cx="http://schemas.microsoft.com/office/drawing/2014/chartex" xmlns:cx1="http://schemas.microsoft.com/office/drawing/2015/9/8/chartex" xmlns:cx2="http://schemas.microsoft.com/office/drawing/2015/10/21/chartex" xmlns:cx3="http://schemas.microsoft.com/office/drawing/2016/5/9/chartex" xmlns:cx4="http://schemas.microsoft.com/office/drawing/2016/5/10/chartex" xmlns:cx5="http://schemas.microsoft.com/office/drawing/2016/5/11/chartex" xmlns:cx6="http://schemas.microsoft.com/office/drawing/2016/5/12/chartex" xmlns:cx7="http://schemas.microsoft.com/office/drawing/2016/5/13/chartex" xmlns:cx8="http://schemas.microsoft.com/office/drawing/2016/5/14/chartex" xmlns:mc="http://schemas.openxmlformats.org/markup-compatibility/2006" xmlns:aink="http://schemas.microsoft.com/office/drawing/2016/ink" xmlns:am3d="http://schemas.microsoft.com/office/drawing/2017/model3d" xmlns:o="urn:schemas-microsoft-com:office:office" xmlns:oel="http://schemas.microsoft.com/office/2019/extlst" xmlns:r="http://schemas.openxmlformats.org/officeDocument/2006/relationships" xmlns:m="http://schemas.openxmlformats.org/officeDocument/2006/math" xmlns:v="urn:schemas-microsoft-com:vml" xmlns:wp14="http://schemas.microsoft.com/office/word/2010/wordprocessingDrawing" xmlns:wp="http://schemas.openxmlformats.org/drawingml/2006/wordprocessingDrawing" xmlns:w10="urn:schemas-microsoft-com:office:word" xmlns:w="http://schemas.openxmlformats.org/wordprocessingml/2006/main" xmlns:w14="http://schemas.microsoft.com/office/word/2010/wordml" xmlns:w15="http://schemas.microsoft.com/office/word/2012/wordml" xmlns:w16cex="http://schemas.microsoft.com/office/word/2018/wordml/cex" xmlns:w16cid="http://schemas.microsoft.com/office/word/2016/wordml/cid" xmlns:w16="http://schemas.microsoft.com/office/word/2018/wordml" xmlns:w16sdtdh="http://schemas.microsoft.com/office/word/2020/wordml/sdtdatahash" xmlns:w16se="http://schemas.microsoft.com/office/word/2015/wordml/symex" xmlns:wpg="http://schemas.microsoft.com/office/word/2010/wordprocessingGroup" xmlns:wpi="http://schemas.microsoft.com/office/word/2010/wordprocessingInk" xmlns:wne="http://schemas.microsoft.com/office/word/2006/wordml" xmlns:wps="http://schemas.microsoft.com/office/word/2010/wordprocessingShape" mc:Ignorable="w14 w15 w16se w16cid w16 w16cex w16sdtdh wp14">
   <w:body>
     <w:p>
       <w:pPr>
@@ -687,11 +687,20 @@
           <w:ilvl w:val="0"/>
           <w:numId w:val="2"/>
         </w:numPr>
-      </w:pPr>
-      <w:r>
+        <w:rPr>
+          <w:strike/>
+        </w:rPr>
+      </w:pPr>
+      <w:r>
+        <w:rPr>
+          <w:strike/>
+        </w:rPr>
         <w:t xml:space="preserve">Aggiungere il dato sulla percentuale di anziani (sia over 65 che over 80) sul totale degli anziani delle marche </w:t>
       </w:r>
       <w:r>
+        <w:rPr>
+          <w:strike/>
+        </w:rPr>
         <w:t>- CORREGGERE</w:t>
       </w:r>
     </w:p>
@@ -872,13 +881,58 @@
     </w:p>
     <w:p/>
     <w:p>
-      <w:pPr>
-        <w:pStyle w:val="Paragrafoelenco"/>
-        <w:numPr>
-          <w:ilvl w:val="0"/>
-          <w:numId w:val="2"/>
-        </w:numPr>
-      </w:pPr>
+      <w:r>
+        <w:t xml:space="preserve">Ho creato file ADI, SAD, </w:t>
+      </w:r>
+      <w:proofErr w:type="spellStart"/>
+      <w:r>
+        <w:t>RSA_variabili</w:t>
+      </w:r>
+      <w:proofErr w:type="spellEnd"/>
+      <w:r>
+        <w:t xml:space="preserve"> spesa e l’ho messo nella cartella socio-demo in data. </w:t>
+      </w:r>
+    </w:p>
+    <w:p>
+      <w:pPr>
+        <w:rPr>
+          <w:color w:val="FF0000"/>
+        </w:rPr>
+      </w:pPr>
+      <w:r>
+        <w:rPr>
+          <w:color w:val="FF0000"/>
+        </w:rPr>
+        <w:t xml:space="preserve">Capire quale sia nei vari file il codice </w:t>
+      </w:r>
+      <w:proofErr w:type="spellStart"/>
+      <w:r>
+        <w:rPr>
+          <w:color w:val="FF0000"/>
+        </w:rPr>
+        <w:t>istat</w:t>
+      </w:r>
+      <w:proofErr w:type="spellEnd"/>
+      <w:r>
+        <w:rPr>
+          <w:color w:val="FF0000"/>
+        </w:rPr>
+        <w:t xml:space="preserve"> per poter fare il </w:t>
+      </w:r>
+      <w:proofErr w:type="spellStart"/>
+      <w:r>
+        <w:rPr>
+          <w:color w:val="FF0000"/>
+        </w:rPr>
+        <w:t>left</w:t>
+      </w:r>
+      <w:proofErr w:type="spellEnd"/>
+      <w:r>
+        <w:rPr>
+          <w:color w:val="FF0000"/>
+        </w:rPr>
+        <w:t xml:space="preserve"> joint.</w:t>
+      </w:r>
     </w:p>
     <w:sectPr>
       <w:pgSz w:w="11906" w:h="16838"/>
@@ -891,7 +945,7 @@
 </file>
 
 <file path=word/numbering.xml><?xml version="1.0" encoding="utf-8"?>
-<w:numbering xmlns:wpc="http://schemas.microsoft.com/office/word/2010/wordprocessingCanvas" xmlns:cx="http://schemas.microsoft.com/office/drawing/2014/chartex" xmlns:cx1="http://schemas.microsoft.com/office/drawing/2015/9/8/chartex" xmlns:cx2="http://schemas.microsoft.com/office/drawing/2015/10/21/chartex" xmlns:cx3="http://schemas.microsoft.com/office/drawing/2016/5/9/chartex" xmlns:cx4="http://schemas.microsoft.com/office/drawing/2016/5/10/chartex" xmlns:cx5="http://schemas.microsoft.com/office/drawing/2016/5/11/chartex" xmlns:cx6="http://schemas.microsoft.com/office/drawing/2016/5/12/chartex" xmlns:cx7="http://schemas.microsoft.com/office/drawing/2016/5/13/chartex" xmlns:cx8="http://schemas.microsoft.com/office/drawing/2016/5/14/chartex" xmlns:mc="http://schemas.openxmlformats.org/markup-compatibility/2006" xmlns:aink="http://schemas.microsoft.com/office/drawing/2016/ink" xmlns:am3d="http://schemas.microsoft.com/office/drawing/2017/model3d" xmlns:o="urn:schemas-microsoft-com:office:office" xmlns:oel="http://schemas.microsoft.com/office/2019/extlst" xmlns:r="http://schemas.openxmlformats.org/officeDocument/2006/relationships" xmlns:m="http://schemas.openxmlformats.org/officeDocument/2006/math" xmlns:v="urn:schemas-microsoft-com:vml" xmlns:wp14="http://schemas.microsoft.com/office/word/2010/wordprocessingDrawing" xmlns:wp="http://schemas.openxmlformats.org/drawingml/2006/wordprocessingDrawing" xmlns:w10="urn:schemas-microsoft-com:office:word" xmlns:w="http://schemas.openxmlformats.org/wordprocessingml/2006/main" xmlns:w14="http://schemas.microsoft.com/office/word/2010/wordml" xmlns:w15="http://schemas.microsoft.com/office/word/2012/wordml" xmlns:w16cex="http://schemas.microsoft.com/office/word/2018/wordml/cex" xmlns:w16cid="http://schemas.microsoft.com/office/word/2016/wordml/cid" xmlns:w16="http://schemas.microsoft.com/office/word/2018/wordml" xmlns:w16du="http://schemas.microsoft.com/office/word/2023/wordml/word16du" xmlns:w16sdtdh="http://schemas.microsoft.com/office/word/2020/wordml/sdtdatahash" xmlns:w16se="http://schemas.microsoft.com/office/word/2015/wordml/symex" xmlns:wpg="http://schemas.microsoft.com/office/word/2010/wordprocessingGroup" xmlns:wpi="http://schemas.microsoft.com/office/word/2010/wordprocessingInk" xmlns:wne="http://schemas.microsoft.com/office/word/2006/wordml" xmlns:wps="http://schemas.microsoft.com/office/word/2010/wordprocessingShape" mc:Ignorable="w14 w15 w16se w16cid w16 w16cex w16sdtdh wp14">
+<w:numbering xmlns:wpc="http://schemas.microsoft.com/office/word/2010/wordprocessingCanvas" xmlns:cx="http://schemas.microsoft.com/office/drawing/2014/chartex" xmlns:cx1="http://schemas.microsoft.com/office/drawing/2015/9/8/chartex" xmlns:cx2="http://schemas.microsoft.com/office/drawing/2015/10/21/chartex" xmlns:cx3="http://schemas.microsoft.com/office/drawing/2016/5/9/chartex" xmlns:cx4="http://schemas.microsoft.com/office/drawing/2016/5/10/chartex" xmlns:cx5="http://schemas.microsoft.com/office/drawing/2016/5/11/chartex" xmlns:cx6="http://schemas.microsoft.com/office/drawing/2016/5/12/chartex" xmlns:cx7="http://schemas.microsoft.com/office/drawing/2016/5/13/chartex" xmlns:cx8="http://schemas.microsoft.com/office/drawing/2016/5/14/chartex" xmlns:mc="http://schemas.openxmlformats.org/markup-compatibility/2006" xmlns:aink="http://schemas.microsoft.com/office/drawing/2016/ink" xmlns:am3d="http://schemas.microsoft.com/office/drawing/2017/model3d" xmlns:o="urn:schemas-microsoft-com:office:office" xmlns:oel="http://schemas.microsoft.com/office/2019/extlst" xmlns:r="http://schemas.openxmlformats.org/officeDocument/2006/relationships" xmlns:m="http://schemas.openxmlformats.org/officeDocument/2006/math" xmlns:v="urn:schemas-microsoft-com:vml" xmlns:wp14="http://schemas.microsoft.com/office/word/2010/wordprocessingDrawing" xmlns:wp="http://schemas.openxmlformats.org/drawingml/2006/wordprocessingDrawing" xmlns:w10="urn:schemas-microsoft-com:office:word" xmlns:w="http://schemas.openxmlformats.org/wordprocessingml/2006/main" xmlns:w14="http://schemas.microsoft.com/office/word/2010/wordml" xmlns:w15="http://schemas.microsoft.com/office/word/2012/wordml" xmlns:w16cex="http://schemas.microsoft.com/office/word/2018/wordml/cex" xmlns:w16cid="http://schemas.microsoft.com/office/word/2016/wordml/cid" xmlns:w16="http://schemas.microsoft.com/office/word/2018/wordml" xmlns:w16sdtdh="http://schemas.microsoft.com/office/word/2020/wordml/sdtdatahash" xmlns:w16se="http://schemas.microsoft.com/office/word/2015/wordml/symex" xmlns:wpg="http://schemas.microsoft.com/office/word/2010/wordprocessingGroup" xmlns:wpi="http://schemas.microsoft.com/office/word/2010/wordprocessingInk" xmlns:wne="http://schemas.microsoft.com/office/word/2006/wordml" xmlns:wps="http://schemas.microsoft.com/office/word/2010/wordprocessingShape" mc:Ignorable="w14 w15 w16se w16cid w16 w16cex w16sdtdh wp14">
   <w:abstractNum w:abstractNumId="0" w15:restartNumberingAfterBreak="0">
     <w:nsid w:val="14F247DE"/>
     <w:multiLevelType w:val="hybridMultilevel"/>

</xml_diff>

<commit_message>
Fatto somma pz per ogni patologia per ogni comune, e stesso dato ma diviso per ps = 0 e ps = 1
</commit_message>
<xml_diff>
--- a/fatto e da fare.docx
+++ b/fatto e da fare.docx
@@ -4,7 +4,7 @@
   <w:body>
     <w:p>
       <w:pPr>
-        <w:pStyle w:val="Heading1"/>
+        <w:pStyle w:val="Titolo1"/>
       </w:pPr>
       <w:r>
         <w:t>Report cose fatte</w:t>
@@ -630,7 +630,7 @@
     </w:p>
     <w:p>
       <w:pPr>
-        <w:pStyle w:val="Heading1"/>
+        <w:pStyle w:val="Titolo1"/>
       </w:pPr>
       <w:r>
         <w:t>Cose da fare</w:t>
@@ -638,7 +638,7 @@
     </w:p>
     <w:p>
       <w:pPr>
-        <w:pStyle w:val="Heading2"/>
+        <w:pStyle w:val="Titolo2"/>
       </w:pPr>
       <w:r>
         <w:t>Stefano</w:t>
@@ -668,7 +668,7 @@
     <w:p/>
     <w:p>
       <w:pPr>
-        <w:pStyle w:val="Heading2"/>
+        <w:pStyle w:val="Titolo2"/>
       </w:pPr>
       <w:r>
         <w:lastRenderedPageBreak/>
@@ -682,7 +682,7 @@
     </w:p>
     <w:p>
       <w:pPr>
-        <w:pStyle w:val="ListParagraph"/>
+        <w:pStyle w:val="Paragrafoelenco"/>
         <w:numPr>
           <w:ilvl w:val="0"/>
           <w:numId w:val="2"/>
@@ -706,7 +706,7 @@
     </w:p>
     <w:p>
       <w:pPr>
-        <w:pStyle w:val="ListParagraph"/>
+        <w:pStyle w:val="Paragrafoelenco"/>
         <w:numPr>
           <w:ilvl w:val="0"/>
           <w:numId w:val="2"/>
@@ -724,7 +724,7 @@
     </w:p>
     <w:p>
       <w:pPr>
-        <w:pStyle w:val="ListParagraph"/>
+        <w:pStyle w:val="Paragrafoelenco"/>
         <w:numPr>
           <w:ilvl w:val="0"/>
           <w:numId w:val="2"/>
@@ -744,7 +744,7 @@
     </w:p>
     <w:p>
       <w:pPr>
-        <w:pStyle w:val="ListParagraph"/>
+        <w:pStyle w:val="Paragrafoelenco"/>
         <w:numPr>
           <w:ilvl w:val="1"/>
           <w:numId w:val="2"/>
@@ -761,7 +761,7 @@
     </w:p>
     <w:p>
       <w:pPr>
-        <w:pStyle w:val="ListParagraph"/>
+        <w:pStyle w:val="Paragrafoelenco"/>
         <w:numPr>
           <w:ilvl w:val="1"/>
           <w:numId w:val="2"/>
@@ -773,7 +773,7 @@
     </w:p>
     <w:p>
       <w:pPr>
-        <w:pStyle w:val="ListParagraph"/>
+        <w:pStyle w:val="Paragrafoelenco"/>
         <w:numPr>
           <w:ilvl w:val="1"/>
           <w:numId w:val="2"/>
@@ -785,7 +785,7 @@
     </w:p>
     <w:p>
       <w:pPr>
-        <w:pStyle w:val="ListParagraph"/>
+        <w:pStyle w:val="Paragrafoelenco"/>
         <w:numPr>
           <w:ilvl w:val="0"/>
           <w:numId w:val="2"/>
@@ -797,7 +797,7 @@
     </w:p>
     <w:p>
       <w:pPr>
-        <w:pStyle w:val="ListParagraph"/>
+        <w:pStyle w:val="Paragrafoelenco"/>
         <w:numPr>
           <w:ilvl w:val="1"/>
           <w:numId w:val="3"/>
@@ -809,7 +809,7 @@
     </w:p>
     <w:p>
       <w:pPr>
-        <w:pStyle w:val="ListParagraph"/>
+        <w:pStyle w:val="Paragrafoelenco"/>
         <w:numPr>
           <w:ilvl w:val="1"/>
           <w:numId w:val="3"/>
@@ -821,7 +821,7 @@
     </w:p>
     <w:p>
       <w:pPr>
-        <w:pStyle w:val="ListParagraph"/>
+        <w:pStyle w:val="Paragrafoelenco"/>
         <w:numPr>
           <w:ilvl w:val="1"/>
           <w:numId w:val="3"/>
@@ -833,7 +833,7 @@
     </w:p>
     <w:p>
       <w:pPr>
-        <w:pStyle w:val="ListParagraph"/>
+        <w:pStyle w:val="Paragrafoelenco"/>
         <w:numPr>
           <w:ilvl w:val="1"/>
           <w:numId w:val="3"/>
@@ -845,7 +845,7 @@
     </w:p>
     <w:p>
       <w:pPr>
-        <w:pStyle w:val="ListParagraph"/>
+        <w:pStyle w:val="Paragrafoelenco"/>
         <w:numPr>
           <w:ilvl w:val="1"/>
           <w:numId w:val="3"/>
@@ -857,7 +857,7 @@
     </w:p>
     <w:p>
       <w:pPr>
-        <w:pStyle w:val="ListParagraph"/>
+        <w:pStyle w:val="Paragrafoelenco"/>
         <w:numPr>
           <w:ilvl w:val="1"/>
           <w:numId w:val="3"/>
@@ -869,7 +869,7 @@
     </w:p>
     <w:p>
       <w:pPr>
-        <w:pStyle w:val="ListParagraph"/>
+        <w:pStyle w:val="Paragrafoelenco"/>
         <w:numPr>
           <w:ilvl w:val="1"/>
           <w:numId w:val="3"/>
@@ -1100,17 +1100,19 @@
     </w:p>
     <w:p>
       <w:pPr>
-        <w:pStyle w:val="ListParagraph"/>
+        <w:pStyle w:val="Paragrafoelenco"/>
         <w:numPr>
           <w:ilvl w:val="0"/>
           <w:numId w:val="3"/>
         </w:numPr>
         <w:rPr>
-          <w:color w:val="000000" w:themeColor="text1"/>
-        </w:rPr>
-      </w:pPr>
-      <w:r>
-        <w:rPr>
+          <w:strike/>
+          <w:color w:val="000000" w:themeColor="text1"/>
+        </w:rPr>
+      </w:pPr>
+      <w:r>
+        <w:rPr>
+          <w:strike/>
           <w:color w:val="000000" w:themeColor="text1"/>
         </w:rPr>
         <w:t>Fare un raggruppamento per comune, con i ricoveri legati a ciascuna patologia, e attaccare alla tabella principale “</w:t>
@@ -1118,6 +1120,7 @@
       <w:proofErr w:type="spellStart"/>
       <w:r>
         <w:rPr>
+          <w:strike/>
           <w:color w:val="000000" w:themeColor="text1"/>
         </w:rPr>
         <w:t>db</w:t>
@@ -1125,6 +1128,7 @@
       <w:proofErr w:type="spellEnd"/>
       <w:r>
         <w:rPr>
+          <w:strike/>
           <w:color w:val="000000" w:themeColor="text1"/>
         </w:rPr>
         <w:t>”</w:t>
@@ -1132,17 +1136,19 @@
     </w:p>
     <w:p>
       <w:pPr>
-        <w:pStyle w:val="ListParagraph"/>
+        <w:pStyle w:val="Paragrafoelenco"/>
         <w:numPr>
           <w:ilvl w:val="0"/>
           <w:numId w:val="3"/>
         </w:numPr>
         <w:rPr>
-          <w:color w:val="000000" w:themeColor="text1"/>
-        </w:rPr>
-      </w:pPr>
-      <w:r>
-        <w:rPr>
+          <w:strike/>
+          <w:color w:val="000000" w:themeColor="text1"/>
+        </w:rPr>
+      </w:pPr>
+      <w:r>
+        <w:rPr>
+          <w:strike/>
           <w:color w:val="000000" w:themeColor="text1"/>
         </w:rPr>
         <w:t>Calcolare anche lo stesso dato con</w:t>
@@ -1150,17 +1156,19 @@
     </w:p>
     <w:p>
       <w:pPr>
-        <w:pStyle w:val="ListParagraph"/>
+        <w:pStyle w:val="Paragrafoelenco"/>
         <w:numPr>
           <w:ilvl w:val="1"/>
           <w:numId w:val="3"/>
         </w:numPr>
         <w:rPr>
-          <w:color w:val="000000" w:themeColor="text1"/>
-        </w:rPr>
-      </w:pPr>
-      <w:r>
-        <w:rPr>
+          <w:strike/>
+          <w:color w:val="000000" w:themeColor="text1"/>
+        </w:rPr>
+      </w:pPr>
+      <w:r>
+        <w:rPr>
+          <w:strike/>
           <w:color w:val="000000" w:themeColor="text1"/>
         </w:rPr>
         <w:t xml:space="preserve">Una colonna per i ricoveri programmati </w:t>
@@ -1168,18 +1176,20 @@
     </w:p>
     <w:p>
       <w:pPr>
-        <w:pStyle w:val="ListParagraph"/>
+        <w:pStyle w:val="Paragrafoelenco"/>
         <w:numPr>
           <w:ilvl w:val="1"/>
           <w:numId w:val="3"/>
         </w:numPr>
         <w:rPr>
+          <w:strike/>
           <w:color w:val="000000" w:themeColor="text1"/>
         </w:rPr>
       </w:pPr>
       <w:proofErr w:type="gramStart"/>
       <w:r>
         <w:rPr>
+          <w:strike/>
           <w:color w:val="000000" w:themeColor="text1"/>
         </w:rPr>
         <w:t>Un colonna</w:t>
@@ -1187,6 +1197,7 @@
       <w:proofErr w:type="gramEnd"/>
       <w:r>
         <w:rPr>
+          <w:strike/>
           <w:color w:val="000000" w:themeColor="text1"/>
         </w:rPr>
         <w:t xml:space="preserve"> per quelli da PS</w:t>
@@ -1194,7 +1205,7 @@
     </w:p>
     <w:p>
       <w:pPr>
-        <w:pStyle w:val="ListParagraph"/>
+        <w:pStyle w:val="Paragrafoelenco"/>
         <w:numPr>
           <w:ilvl w:val="0"/>
           <w:numId w:val="3"/>
@@ -1242,7 +1253,7 @@
     </w:p>
     <w:p>
       <w:pPr>
-        <w:pStyle w:val="ListParagraph"/>
+        <w:pStyle w:val="Paragrafoelenco"/>
         <w:numPr>
           <w:ilvl w:val="0"/>
           <w:numId w:val="3"/>
@@ -1261,7 +1272,7 @@
     </w:p>
     <w:p>
       <w:pPr>
-        <w:pStyle w:val="ListParagraph"/>
+        <w:pStyle w:val="Paragrafoelenco"/>
         <w:numPr>
           <w:ilvl w:val="0"/>
           <w:numId w:val="3"/>
@@ -1279,7 +1290,7 @@
     </w:p>
     <w:p>
       <w:pPr>
-        <w:pStyle w:val="ListParagraph"/>
+        <w:pStyle w:val="Paragrafoelenco"/>
         <w:numPr>
           <w:ilvl w:val="0"/>
           <w:numId w:val="3"/>
@@ -1338,7 +1349,7 @@
     </w:p>
     <w:p>
       <w:pPr>
-        <w:pStyle w:val="ListParagraph"/>
+        <w:pStyle w:val="Paragrafoelenco"/>
         <w:numPr>
           <w:ilvl w:val="0"/>
           <w:numId w:val="3"/>
@@ -1356,7 +1367,7 @@
     </w:p>
     <w:p>
       <w:pPr>
-        <w:pStyle w:val="ListParagraph"/>
+        <w:pStyle w:val="Paragrafoelenco"/>
         <w:numPr>
           <w:ilvl w:val="0"/>
           <w:numId w:val="3"/>
@@ -1374,7 +1385,7 @@
     </w:p>
     <w:p>
       <w:pPr>
-        <w:pStyle w:val="ListParagraph"/>
+        <w:pStyle w:val="Paragrafoelenco"/>
         <w:numPr>
           <w:ilvl w:val="0"/>
           <w:numId w:val="3"/>
@@ -2141,15 +2152,15 @@
     <w:lsdException w:name="Unresolved Mention" w:semiHidden="1" w:unhideWhenUsed="1"/>
     <w:lsdException w:name="Smart Link" w:semiHidden="1" w:unhideWhenUsed="1"/>
   </w:latentStyles>
-  <w:style w:type="paragraph" w:default="1" w:styleId="Normal">
+  <w:style w:type="paragraph" w:default="1" w:styleId="Normale">
     <w:name w:val="Normal"/>
     <w:qFormat/>
   </w:style>
-  <w:style w:type="paragraph" w:styleId="Heading1">
+  <w:style w:type="paragraph" w:styleId="Titolo1">
     <w:name w:val="heading 1"/>
-    <w:basedOn w:val="Normal"/>
-    <w:next w:val="Normal"/>
-    <w:link w:val="Heading1Char"/>
+    <w:basedOn w:val="Normale"/>
+    <w:next w:val="Normale"/>
+    <w:link w:val="Titolo1Carattere"/>
     <w:uiPriority w:val="9"/>
     <w:qFormat/>
     <w:rsid w:val="00090679"/>
@@ -2166,11 +2177,11 @@
       <w:szCs w:val="32"/>
     </w:rPr>
   </w:style>
-  <w:style w:type="paragraph" w:styleId="Heading2">
+  <w:style w:type="paragraph" w:styleId="Titolo2">
     <w:name w:val="heading 2"/>
-    <w:basedOn w:val="Normal"/>
-    <w:next w:val="Normal"/>
-    <w:link w:val="Heading2Char"/>
+    <w:basedOn w:val="Normale"/>
+    <w:next w:val="Normale"/>
+    <w:link w:val="Titolo2Carattere"/>
     <w:uiPriority w:val="9"/>
     <w:unhideWhenUsed/>
     <w:qFormat/>
@@ -2188,13 +2199,13 @@
       <w:szCs w:val="26"/>
     </w:rPr>
   </w:style>
-  <w:style w:type="character" w:default="1" w:styleId="DefaultParagraphFont">
+  <w:style w:type="character" w:default="1" w:styleId="Carpredefinitoparagrafo">
     <w:name w:val="Default Paragraph Font"/>
     <w:uiPriority w:val="1"/>
     <w:semiHidden/>
     <w:unhideWhenUsed/>
   </w:style>
-  <w:style w:type="table" w:default="1" w:styleId="TableNormal">
+  <w:style w:type="table" w:default="1" w:styleId="Tabellanormale">
     <w:name w:val="Normal Table"/>
     <w:uiPriority w:val="99"/>
     <w:semiHidden/>
@@ -2209,15 +2220,15 @@
       </w:tblCellMar>
     </w:tblPr>
   </w:style>
-  <w:style w:type="numbering" w:default="1" w:styleId="NoList">
+  <w:style w:type="numbering" w:default="1" w:styleId="Nessunelenco">
     <w:name w:val="No List"/>
     <w:uiPriority w:val="99"/>
     <w:semiHidden/>
     <w:unhideWhenUsed/>
   </w:style>
-  <w:style w:type="paragraph" w:styleId="NormalWeb">
+  <w:style w:type="paragraph" w:styleId="NormaleWeb">
     <w:name w:val="Normal (Web)"/>
-    <w:basedOn w:val="Normal"/>
+    <w:basedOn w:val="Normale"/>
     <w:uiPriority w:val="99"/>
     <w:semiHidden/>
     <w:unhideWhenUsed/>
@@ -2232,9 +2243,9 @@
       <w14:ligatures w14:val="none"/>
     </w:rPr>
   </w:style>
-  <w:style w:type="character" w:styleId="HTMLCode">
+  <w:style w:type="character" w:styleId="CodiceHTML">
     <w:name w:val="HTML Code"/>
-    <w:basedOn w:val="DefaultParagraphFont"/>
+    <w:basedOn w:val="Carpredefinitoparagrafo"/>
     <w:uiPriority w:val="99"/>
     <w:semiHidden/>
     <w:unhideWhenUsed/>
@@ -2245,10 +2256,10 @@
       <w:szCs w:val="20"/>
     </w:rPr>
   </w:style>
-  <w:style w:type="character" w:customStyle="1" w:styleId="Heading1Char">
-    <w:name w:val="Heading 1 Char"/>
-    <w:basedOn w:val="DefaultParagraphFont"/>
-    <w:link w:val="Heading1"/>
+  <w:style w:type="character" w:customStyle="1" w:styleId="Titolo1Carattere">
+    <w:name w:val="Titolo 1 Carattere"/>
+    <w:basedOn w:val="Carpredefinitoparagrafo"/>
+    <w:link w:val="Titolo1"/>
     <w:uiPriority w:val="9"/>
     <w:rsid w:val="00090679"/>
     <w:rPr>
@@ -2258,10 +2269,10 @@
       <w:szCs w:val="32"/>
     </w:rPr>
   </w:style>
-  <w:style w:type="character" w:customStyle="1" w:styleId="Heading2Char">
-    <w:name w:val="Heading 2 Char"/>
-    <w:basedOn w:val="DefaultParagraphFont"/>
-    <w:link w:val="Heading2"/>
+  <w:style w:type="character" w:customStyle="1" w:styleId="Titolo2Carattere">
+    <w:name w:val="Titolo 2 Carattere"/>
+    <w:basedOn w:val="Carpredefinitoparagrafo"/>
+    <w:link w:val="Titolo2"/>
     <w:uiPriority w:val="9"/>
     <w:rsid w:val="00090679"/>
     <w:rPr>
@@ -2271,9 +2282,9 @@
       <w:szCs w:val="26"/>
     </w:rPr>
   </w:style>
-  <w:style w:type="paragraph" w:styleId="ListParagraph">
+  <w:style w:type="paragraph" w:styleId="Paragrafoelenco">
     <w:name w:val="List Paragraph"/>
-    <w:basedOn w:val="Normal"/>
+    <w:basedOn w:val="Normale"/>
     <w:uiPriority w:val="34"/>
     <w:qFormat/>
     <w:rsid w:val="00090679"/>

</xml_diff>

<commit_message>
sistemate mappe e qualche dato
</commit_message>
<xml_diff>
--- a/fatto e da fare.docx
+++ b/fatto e da fare.docx
@@ -4,7 +4,7 @@
   <w:body>
     <w:p>
       <w:pPr>
-        <w:pStyle w:val="Titolo1"/>
+        <w:pStyle w:val="Heading1"/>
       </w:pPr>
       <w:r>
         <w:t>Report cose fatte</w:t>
@@ -630,7 +630,7 @@
     </w:p>
     <w:p>
       <w:pPr>
-        <w:pStyle w:val="Titolo1"/>
+        <w:pStyle w:val="Heading1"/>
       </w:pPr>
       <w:r>
         <w:t>Cose da fare</w:t>
@@ -638,7 +638,7 @@
     </w:p>
     <w:p>
       <w:pPr>
-        <w:pStyle w:val="Titolo2"/>
+        <w:pStyle w:val="Heading2"/>
       </w:pPr>
       <w:r>
         <w:t>Stefano</w:t>
@@ -668,7 +668,7 @@
     <w:p/>
     <w:p>
       <w:pPr>
-        <w:pStyle w:val="Titolo2"/>
+        <w:pStyle w:val="Heading2"/>
       </w:pPr>
       <w:r>
         <w:lastRenderedPageBreak/>
@@ -682,7 +682,7 @@
     </w:p>
     <w:p>
       <w:pPr>
-        <w:pStyle w:val="Paragrafoelenco"/>
+        <w:pStyle w:val="ListParagraph"/>
         <w:numPr>
           <w:ilvl w:val="0"/>
           <w:numId w:val="2"/>
@@ -706,7 +706,7 @@
     </w:p>
     <w:p>
       <w:pPr>
-        <w:pStyle w:val="Paragrafoelenco"/>
+        <w:pStyle w:val="ListParagraph"/>
         <w:numPr>
           <w:ilvl w:val="0"/>
           <w:numId w:val="2"/>
@@ -724,7 +724,7 @@
     </w:p>
     <w:p>
       <w:pPr>
-        <w:pStyle w:val="Paragrafoelenco"/>
+        <w:pStyle w:val="ListParagraph"/>
         <w:numPr>
           <w:ilvl w:val="0"/>
           <w:numId w:val="2"/>
@@ -744,7 +744,7 @@
     </w:p>
     <w:p>
       <w:pPr>
-        <w:pStyle w:val="Paragrafoelenco"/>
+        <w:pStyle w:val="ListParagraph"/>
         <w:numPr>
           <w:ilvl w:val="1"/>
           <w:numId w:val="2"/>
@@ -761,7 +761,7 @@
     </w:p>
     <w:p>
       <w:pPr>
-        <w:pStyle w:val="Paragrafoelenco"/>
+        <w:pStyle w:val="ListParagraph"/>
         <w:numPr>
           <w:ilvl w:val="1"/>
           <w:numId w:val="2"/>
@@ -773,7 +773,7 @@
     </w:p>
     <w:p>
       <w:pPr>
-        <w:pStyle w:val="Paragrafoelenco"/>
+        <w:pStyle w:val="ListParagraph"/>
         <w:numPr>
           <w:ilvl w:val="1"/>
           <w:numId w:val="2"/>
@@ -785,7 +785,7 @@
     </w:p>
     <w:p>
       <w:pPr>
-        <w:pStyle w:val="Paragrafoelenco"/>
+        <w:pStyle w:val="ListParagraph"/>
         <w:numPr>
           <w:ilvl w:val="0"/>
           <w:numId w:val="2"/>
@@ -797,7 +797,7 @@
     </w:p>
     <w:p>
       <w:pPr>
-        <w:pStyle w:val="Paragrafoelenco"/>
+        <w:pStyle w:val="ListParagraph"/>
         <w:numPr>
           <w:ilvl w:val="1"/>
           <w:numId w:val="3"/>
@@ -809,7 +809,7 @@
     </w:p>
     <w:p>
       <w:pPr>
-        <w:pStyle w:val="Paragrafoelenco"/>
+        <w:pStyle w:val="ListParagraph"/>
         <w:numPr>
           <w:ilvl w:val="1"/>
           <w:numId w:val="3"/>
@@ -821,7 +821,7 @@
     </w:p>
     <w:p>
       <w:pPr>
-        <w:pStyle w:val="Paragrafoelenco"/>
+        <w:pStyle w:val="ListParagraph"/>
         <w:numPr>
           <w:ilvl w:val="1"/>
           <w:numId w:val="3"/>
@@ -833,7 +833,7 @@
     </w:p>
     <w:p>
       <w:pPr>
-        <w:pStyle w:val="Paragrafoelenco"/>
+        <w:pStyle w:val="ListParagraph"/>
         <w:numPr>
           <w:ilvl w:val="1"/>
           <w:numId w:val="3"/>
@@ -845,7 +845,7 @@
     </w:p>
     <w:p>
       <w:pPr>
-        <w:pStyle w:val="Paragrafoelenco"/>
+        <w:pStyle w:val="ListParagraph"/>
         <w:numPr>
           <w:ilvl w:val="1"/>
           <w:numId w:val="3"/>
@@ -857,7 +857,7 @@
     </w:p>
     <w:p>
       <w:pPr>
-        <w:pStyle w:val="Paragrafoelenco"/>
+        <w:pStyle w:val="ListParagraph"/>
         <w:numPr>
           <w:ilvl w:val="1"/>
           <w:numId w:val="3"/>
@@ -869,7 +869,7 @@
     </w:p>
     <w:p>
       <w:pPr>
-        <w:pStyle w:val="Paragrafoelenco"/>
+        <w:pStyle w:val="ListParagraph"/>
         <w:numPr>
           <w:ilvl w:val="1"/>
           <w:numId w:val="3"/>
@@ -1100,7 +1100,7 @@
     </w:p>
     <w:p>
       <w:pPr>
-        <w:pStyle w:val="Paragrafoelenco"/>
+        <w:pStyle w:val="ListParagraph"/>
         <w:numPr>
           <w:ilvl w:val="0"/>
           <w:numId w:val="3"/>
@@ -1136,7 +1136,7 @@
     </w:p>
     <w:p>
       <w:pPr>
-        <w:pStyle w:val="Paragrafoelenco"/>
+        <w:pStyle w:val="ListParagraph"/>
         <w:numPr>
           <w:ilvl w:val="0"/>
           <w:numId w:val="3"/>
@@ -1156,7 +1156,7 @@
     </w:p>
     <w:p>
       <w:pPr>
-        <w:pStyle w:val="Paragrafoelenco"/>
+        <w:pStyle w:val="ListParagraph"/>
         <w:numPr>
           <w:ilvl w:val="1"/>
           <w:numId w:val="3"/>
@@ -1176,7 +1176,7 @@
     </w:p>
     <w:p>
       <w:pPr>
-        <w:pStyle w:val="Paragrafoelenco"/>
+        <w:pStyle w:val="ListParagraph"/>
         <w:numPr>
           <w:ilvl w:val="1"/>
           <w:numId w:val="3"/>
@@ -1205,7 +1205,7 @@
     </w:p>
     <w:p>
       <w:pPr>
-        <w:pStyle w:val="Paragrafoelenco"/>
+        <w:pStyle w:val="ListParagraph"/>
         <w:numPr>
           <w:ilvl w:val="0"/>
           <w:numId w:val="3"/>
@@ -1252,7 +1252,7 @@
     </w:p>
     <w:p>
       <w:pPr>
-        <w:pStyle w:val="Paragrafoelenco"/>
+        <w:pStyle w:val="ListParagraph"/>
         <w:numPr>
           <w:ilvl w:val="0"/>
           <w:numId w:val="3"/>
@@ -1304,7 +1304,7 @@
     </w:p>
     <w:p>
       <w:pPr>
-        <w:pStyle w:val="Paragrafoelenco"/>
+        <w:pStyle w:val="ListParagraph"/>
         <w:numPr>
           <w:ilvl w:val="0"/>
           <w:numId w:val="3"/>
@@ -1334,7 +1334,7 @@
     </w:p>
     <w:p>
       <w:pPr>
-        <w:pStyle w:val="Paragrafoelenco"/>
+        <w:pStyle w:val="ListParagraph"/>
         <w:numPr>
           <w:ilvl w:val="0"/>
           <w:numId w:val="3"/>
@@ -1353,7 +1353,7 @@
     </w:p>
     <w:p>
       <w:pPr>
-        <w:pStyle w:val="Paragrafoelenco"/>
+        <w:pStyle w:val="ListParagraph"/>
         <w:numPr>
           <w:ilvl w:val="0"/>
           <w:numId w:val="3"/>
@@ -1405,7 +1405,7 @@
     </w:p>
     <w:p>
       <w:pPr>
-        <w:pStyle w:val="Paragrafoelenco"/>
+        <w:pStyle w:val="ListParagraph"/>
         <w:numPr>
           <w:ilvl w:val="0"/>
           <w:numId w:val="3"/>
@@ -1461,7 +1461,7 @@
     </w:p>
     <w:p>
       <w:pPr>
-        <w:pStyle w:val="Paragrafoelenco"/>
+        <w:pStyle w:val="ListParagraph"/>
         <w:numPr>
           <w:ilvl w:val="0"/>
           <w:numId w:val="3"/>
@@ -1509,7 +1509,7 @@
     </w:p>
     <w:p>
       <w:pPr>
-        <w:pStyle w:val="Paragrafoelenco"/>
+        <w:pStyle w:val="ListParagraph"/>
         <w:numPr>
           <w:ilvl w:val="0"/>
           <w:numId w:val="3"/>
@@ -1567,7 +1567,7 @@
     </w:p>
     <w:p>
       <w:pPr>
-        <w:pStyle w:val="Paragrafoelenco"/>
+        <w:pStyle w:val="ListParagraph"/>
         <w:numPr>
           <w:ilvl w:val="0"/>
           <w:numId w:val="3"/>
@@ -1585,7 +1585,7 @@
     </w:p>
     <w:p>
       <w:pPr>
-        <w:pStyle w:val="Paragrafoelenco"/>
+        <w:pStyle w:val="ListParagraph"/>
         <w:numPr>
           <w:ilvl w:val="0"/>
           <w:numId w:val="3"/>
@@ -1603,7 +1603,7 @@
     </w:p>
     <w:p>
       <w:pPr>
-        <w:pStyle w:val="Paragrafoelenco"/>
+        <w:pStyle w:val="ListParagraph"/>
         <w:numPr>
           <w:ilvl w:val="0"/>
           <w:numId w:val="3"/>
@@ -1664,7 +1664,7 @@
     </w:p>
     <w:p>
       <w:pPr>
-        <w:pStyle w:val="Paragrafoelenco"/>
+        <w:pStyle w:val="ListParagraph"/>
         <w:numPr>
           <w:ilvl w:val="0"/>
           <w:numId w:val="3"/>
@@ -1684,7 +1684,7 @@
     </w:p>
     <w:p>
       <w:pPr>
-        <w:pStyle w:val="Paragrafoelenco"/>
+        <w:pStyle w:val="ListParagraph"/>
         <w:numPr>
           <w:ilvl w:val="0"/>
           <w:numId w:val="3"/>
@@ -1704,7 +1704,7 @@
     </w:p>
     <w:p>
       <w:pPr>
-        <w:pStyle w:val="Paragrafoelenco"/>
+        <w:pStyle w:val="ListParagraph"/>
         <w:numPr>
           <w:ilvl w:val="0"/>
           <w:numId w:val="3"/>
@@ -1760,10 +1760,131 @@
     <w:p>
       <w:pPr>
         <w:rPr>
-          <w:strike/>
-          <w:color w:val="000000" w:themeColor="text1"/>
-        </w:rPr>
-      </w:pPr>
+          <w:color w:val="000000" w:themeColor="text1"/>
+        </w:rPr>
+      </w:pPr>
+    </w:p>
+    <w:p>
+      <w:pPr>
+        <w:rPr>
+          <w:color w:val="000000" w:themeColor="text1"/>
+        </w:rPr>
+      </w:pPr>
+    </w:p>
+    <w:p>
+      <w:pPr>
+        <w:pStyle w:val="Heading2"/>
+      </w:pPr>
+      <w:r>
+        <w:t>Possibili domande a cui rispondere con questi dati</w:t>
+      </w:r>
+    </w:p>
+    <w:p>
+      <w:r>
+        <w:t xml:space="preserve">Quali sono i comuni che generano la maggiore domanda di servizi ospedalieri in termini di </w:t>
+      </w:r>
+    </w:p>
+    <w:p>
+      <w:pPr>
+        <w:pStyle w:val="ListParagraph"/>
+        <w:numPr>
+          <w:ilvl w:val="0"/>
+          <w:numId w:val="5"/>
+        </w:numPr>
+      </w:pPr>
+      <w:r>
+        <w:t xml:space="preserve">numero di ricoveri associati a NCD o di </w:t>
+      </w:r>
+    </w:p>
+    <w:p>
+      <w:pPr>
+        <w:pStyle w:val="ListParagraph"/>
+        <w:numPr>
+          <w:ilvl w:val="0"/>
+          <w:numId w:val="5"/>
+        </w:numPr>
+        <w:rPr>
+          <w:i/>
+          <w:iCs/>
+        </w:rPr>
+      </w:pPr>
+      <w:r>
+        <w:rPr>
+          <w:i/>
+          <w:iCs/>
+        </w:rPr>
+        <w:t xml:space="preserve">rimborsi per questi ricoveri o per </w:t>
+      </w:r>
+    </w:p>
+    <w:p>
+      <w:pPr>
+        <w:pStyle w:val="ListParagraph"/>
+        <w:numPr>
+          <w:ilvl w:val="0"/>
+          <w:numId w:val="5"/>
+        </w:numPr>
+        <w:rPr>
+          <w:i/>
+          <w:iCs/>
+        </w:rPr>
+      </w:pPr>
+      <w:r>
+        <w:rPr>
+          <w:i/>
+          <w:iCs/>
+        </w:rPr>
+        <w:t xml:space="preserve">giorni di degenza? </w:t>
+      </w:r>
+    </w:p>
+    <w:p/>
+    <w:p>
+      <w:r>
+        <w:t>Quanto pesano su questa domanda fattori come percentuale di anziani, reddito, livello di istruzione?</w:t>
+      </w:r>
+    </w:p>
+    <w:p/>
+    <w:p>
+      <w:r>
+        <w:t xml:space="preserve">A parità di queste variabili quali sono i comuni che generano una domanda maggiore o minore dell’atteso? Nel secondo caso bisogna migliorare prevenzione e trattamento domiciliare. </w:t>
+      </w:r>
+    </w:p>
+    <w:p/>
+    <w:p>
+      <w:r>
+        <w:t>Quali sono i comuni che al momento generano una spesa maggiore per ADI, SAD e RSA?</w:t>
+      </w:r>
+    </w:p>
+    <w:p>
+      <w:r>
+        <w:lastRenderedPageBreak/>
+        <w:t>Quali sono i comuni che spendono di più a persona per questi servizi (il peso maggiore è dato dalle RSA?</w:t>
+      </w:r>
+    </w:p>
+    <w:p/>
+    <w:p>
+      <w:r>
+        <w:t xml:space="preserve">Alcune patologie sono prevenibili. In quali comuni sono concentrate queste patologie, e quindi dove investire di più in prevenzione? </w:t>
+      </w:r>
+    </w:p>
+    <w:p/>
+    <w:p>
+      <w:pPr>
+        <w:rPr>
+          <w:strike/>
+          <w:color w:val="000000" w:themeColor="text1"/>
+        </w:rPr>
+      </w:pPr>
+      <w:r>
+        <w:t xml:space="preserve">Alcune patologie assorbono molte risorse ospedaliere, ma possono essere trattati a domicilio, dove si concentrano queste patologie (analisi dati </w:t>
+      </w:r>
+      <w:proofErr w:type="spellStart"/>
+      <w:r>
+        <w:t>sdo</w:t>
+      </w:r>
+      <w:proofErr w:type="spellEnd"/>
+      <w:r>
+        <w:t xml:space="preserve">) </w:t>
+      </w:r>
     </w:p>
     <w:sectPr>
       <w:pgSz w:w="11906" w:h="16838"/>
@@ -1890,6 +2011,92 @@
     </w:lvl>
   </w:abstractNum>
   <w:abstractNum w:abstractNumId="1" w15:restartNumberingAfterBreak="0">
+    <w:nsid w:val="3FC532FB"/>
+    <w:multiLevelType w:val="hybridMultilevel"/>
+    <w:tmpl w:val="F4087E22"/>
+    <w:lvl w:ilvl="0" w:tplc="0809000F">
+      <w:start w:val="1"/>
+      <w:numFmt w:val="decimal"/>
+      <w:lvlText w:val="%1."/>
+      <w:lvlJc w:val="left"/>
+      <w:pPr>
+        <w:ind w:left="720" w:hanging="360"/>
+      </w:pPr>
+    </w:lvl>
+    <w:lvl w:ilvl="1" w:tplc="08090019" w:tentative="1">
+      <w:start w:val="1"/>
+      <w:numFmt w:val="lowerLetter"/>
+      <w:lvlText w:val="%2."/>
+      <w:lvlJc w:val="left"/>
+      <w:pPr>
+        <w:ind w:left="1440" w:hanging="360"/>
+      </w:pPr>
+    </w:lvl>
+    <w:lvl w:ilvl="2" w:tplc="0809001B" w:tentative="1">
+      <w:start w:val="1"/>
+      <w:numFmt w:val="lowerRoman"/>
+      <w:lvlText w:val="%3."/>
+      <w:lvlJc w:val="right"/>
+      <w:pPr>
+        <w:ind w:left="2160" w:hanging="180"/>
+      </w:pPr>
+    </w:lvl>
+    <w:lvl w:ilvl="3" w:tplc="0809000F" w:tentative="1">
+      <w:start w:val="1"/>
+      <w:numFmt w:val="decimal"/>
+      <w:lvlText w:val="%4."/>
+      <w:lvlJc w:val="left"/>
+      <w:pPr>
+        <w:ind w:left="2880" w:hanging="360"/>
+      </w:pPr>
+    </w:lvl>
+    <w:lvl w:ilvl="4" w:tplc="08090019" w:tentative="1">
+      <w:start w:val="1"/>
+      <w:numFmt w:val="lowerLetter"/>
+      <w:lvlText w:val="%5."/>
+      <w:lvlJc w:val="left"/>
+      <w:pPr>
+        <w:ind w:left="3600" w:hanging="360"/>
+      </w:pPr>
+    </w:lvl>
+    <w:lvl w:ilvl="5" w:tplc="0809001B" w:tentative="1">
+      <w:start w:val="1"/>
+      <w:numFmt w:val="lowerRoman"/>
+      <w:lvlText w:val="%6."/>
+      <w:lvlJc w:val="right"/>
+      <w:pPr>
+        <w:ind w:left="4320" w:hanging="180"/>
+      </w:pPr>
+    </w:lvl>
+    <w:lvl w:ilvl="6" w:tplc="0809000F" w:tentative="1">
+      <w:start w:val="1"/>
+      <w:numFmt w:val="decimal"/>
+      <w:lvlText w:val="%7."/>
+      <w:lvlJc w:val="left"/>
+      <w:pPr>
+        <w:ind w:left="5040" w:hanging="360"/>
+      </w:pPr>
+    </w:lvl>
+    <w:lvl w:ilvl="7" w:tplc="08090019" w:tentative="1">
+      <w:start w:val="1"/>
+      <w:numFmt w:val="lowerLetter"/>
+      <w:lvlText w:val="%8."/>
+      <w:lvlJc w:val="left"/>
+      <w:pPr>
+        <w:ind w:left="5760" w:hanging="360"/>
+      </w:pPr>
+    </w:lvl>
+    <w:lvl w:ilvl="8" w:tplc="0809001B" w:tentative="1">
+      <w:start w:val="1"/>
+      <w:numFmt w:val="lowerRoman"/>
+      <w:lvlText w:val="%9."/>
+      <w:lvlJc w:val="right"/>
+      <w:pPr>
+        <w:ind w:left="6480" w:hanging="180"/>
+      </w:pPr>
+    </w:lvl>
+  </w:abstractNum>
+  <w:abstractNum w:abstractNumId="2" w15:restartNumberingAfterBreak="0">
     <w:nsid w:val="4CE95312"/>
     <w:multiLevelType w:val="hybridMultilevel"/>
     <w:tmpl w:val="A364CBC0"/>
@@ -1998,7 +2205,7 @@
       </w:rPr>
     </w:lvl>
   </w:abstractNum>
-  <w:abstractNum w:abstractNumId="2" w15:restartNumberingAfterBreak="0">
+  <w:abstractNum w:abstractNumId="3" w15:restartNumberingAfterBreak="0">
     <w:nsid w:val="6F3C22D6"/>
     <w:multiLevelType w:val="multilevel"/>
     <w:tmpl w:val="33F84076"/>
@@ -2111,13 +2318,105 @@
       </w:pPr>
     </w:lvl>
   </w:abstractNum>
+  <w:abstractNum w:abstractNumId="4" w15:restartNumberingAfterBreak="0">
+    <w:nsid w:val="715E6455"/>
+    <w:multiLevelType w:val="hybridMultilevel"/>
+    <w:tmpl w:val="BA3C2E2A"/>
+    <w:lvl w:ilvl="0" w:tplc="0809000F">
+      <w:start w:val="1"/>
+      <w:numFmt w:val="decimal"/>
+      <w:lvlText w:val="%1."/>
+      <w:lvlJc w:val="left"/>
+      <w:pPr>
+        <w:ind w:left="720" w:hanging="360"/>
+      </w:pPr>
+    </w:lvl>
+    <w:lvl w:ilvl="1" w:tplc="08090019" w:tentative="1">
+      <w:start w:val="1"/>
+      <w:numFmt w:val="lowerLetter"/>
+      <w:lvlText w:val="%2."/>
+      <w:lvlJc w:val="left"/>
+      <w:pPr>
+        <w:ind w:left="1440" w:hanging="360"/>
+      </w:pPr>
+    </w:lvl>
+    <w:lvl w:ilvl="2" w:tplc="0809001B" w:tentative="1">
+      <w:start w:val="1"/>
+      <w:numFmt w:val="lowerRoman"/>
+      <w:lvlText w:val="%3."/>
+      <w:lvlJc w:val="right"/>
+      <w:pPr>
+        <w:ind w:left="2160" w:hanging="180"/>
+      </w:pPr>
+    </w:lvl>
+    <w:lvl w:ilvl="3" w:tplc="0809000F" w:tentative="1">
+      <w:start w:val="1"/>
+      <w:numFmt w:val="decimal"/>
+      <w:lvlText w:val="%4."/>
+      <w:lvlJc w:val="left"/>
+      <w:pPr>
+        <w:ind w:left="2880" w:hanging="360"/>
+      </w:pPr>
+    </w:lvl>
+    <w:lvl w:ilvl="4" w:tplc="08090019" w:tentative="1">
+      <w:start w:val="1"/>
+      <w:numFmt w:val="lowerLetter"/>
+      <w:lvlText w:val="%5."/>
+      <w:lvlJc w:val="left"/>
+      <w:pPr>
+        <w:ind w:left="3600" w:hanging="360"/>
+      </w:pPr>
+    </w:lvl>
+    <w:lvl w:ilvl="5" w:tplc="0809001B" w:tentative="1">
+      <w:start w:val="1"/>
+      <w:numFmt w:val="lowerRoman"/>
+      <w:lvlText w:val="%6."/>
+      <w:lvlJc w:val="right"/>
+      <w:pPr>
+        <w:ind w:left="4320" w:hanging="180"/>
+      </w:pPr>
+    </w:lvl>
+    <w:lvl w:ilvl="6" w:tplc="0809000F" w:tentative="1">
+      <w:start w:val="1"/>
+      <w:numFmt w:val="decimal"/>
+      <w:lvlText w:val="%7."/>
+      <w:lvlJc w:val="left"/>
+      <w:pPr>
+        <w:ind w:left="5040" w:hanging="360"/>
+      </w:pPr>
+    </w:lvl>
+    <w:lvl w:ilvl="7" w:tplc="08090019" w:tentative="1">
+      <w:start w:val="1"/>
+      <w:numFmt w:val="lowerLetter"/>
+      <w:lvlText w:val="%8."/>
+      <w:lvlJc w:val="left"/>
+      <w:pPr>
+        <w:ind w:left="5760" w:hanging="360"/>
+      </w:pPr>
+    </w:lvl>
+    <w:lvl w:ilvl="8" w:tplc="0809001B" w:tentative="1">
+      <w:start w:val="1"/>
+      <w:numFmt w:val="lowerRoman"/>
+      <w:lvlText w:val="%9."/>
+      <w:lvlJc w:val="right"/>
+      <w:pPr>
+        <w:ind w:left="6480" w:hanging="180"/>
+      </w:pPr>
+    </w:lvl>
+  </w:abstractNum>
   <w:num w:numId="1" w16cid:durableId="707534121">
-    <w:abstractNumId w:val="2"/>
+    <w:abstractNumId w:val="3"/>
   </w:num>
   <w:num w:numId="2" w16cid:durableId="1499534509">
     <w:abstractNumId w:val="0"/>
   </w:num>
   <w:num w:numId="3" w16cid:durableId="774982892">
+    <w:abstractNumId w:val="2"/>
+  </w:num>
+  <w:num w:numId="4" w16cid:durableId="473260641">
+    <w:abstractNumId w:val="4"/>
+  </w:num>
+  <w:num w:numId="5" w16cid:durableId="1128208837">
     <w:abstractNumId w:val="1"/>
   </w:num>
 </w:numbering>
@@ -2516,15 +2815,15 @@
     <w:lsdException w:name="Unresolved Mention" w:semiHidden="1" w:unhideWhenUsed="1"/>
     <w:lsdException w:name="Smart Link" w:semiHidden="1" w:unhideWhenUsed="1"/>
   </w:latentStyles>
-  <w:style w:type="paragraph" w:default="1" w:styleId="Normale">
+  <w:style w:type="paragraph" w:default="1" w:styleId="Normal">
     <w:name w:val="Normal"/>
     <w:qFormat/>
   </w:style>
-  <w:style w:type="paragraph" w:styleId="Titolo1">
+  <w:style w:type="paragraph" w:styleId="Heading1">
     <w:name w:val="heading 1"/>
-    <w:basedOn w:val="Normale"/>
-    <w:next w:val="Normale"/>
-    <w:link w:val="Titolo1Carattere"/>
+    <w:basedOn w:val="Normal"/>
+    <w:next w:val="Normal"/>
+    <w:link w:val="Heading1Char"/>
     <w:uiPriority w:val="9"/>
     <w:qFormat/>
     <w:rsid w:val="00090679"/>
@@ -2541,11 +2840,11 @@
       <w:szCs w:val="32"/>
     </w:rPr>
   </w:style>
-  <w:style w:type="paragraph" w:styleId="Titolo2">
+  <w:style w:type="paragraph" w:styleId="Heading2">
     <w:name w:val="heading 2"/>
-    <w:basedOn w:val="Normale"/>
-    <w:next w:val="Normale"/>
-    <w:link w:val="Titolo2Carattere"/>
+    <w:basedOn w:val="Normal"/>
+    <w:next w:val="Normal"/>
+    <w:link w:val="Heading2Char"/>
     <w:uiPriority w:val="9"/>
     <w:unhideWhenUsed/>
     <w:qFormat/>
@@ -2563,13 +2862,13 @@
       <w:szCs w:val="26"/>
     </w:rPr>
   </w:style>
-  <w:style w:type="character" w:default="1" w:styleId="Carpredefinitoparagrafo">
+  <w:style w:type="character" w:default="1" w:styleId="DefaultParagraphFont">
     <w:name w:val="Default Paragraph Font"/>
     <w:uiPriority w:val="1"/>
     <w:semiHidden/>
     <w:unhideWhenUsed/>
   </w:style>
-  <w:style w:type="table" w:default="1" w:styleId="Tabellanormale">
+  <w:style w:type="table" w:default="1" w:styleId="TableNormal">
     <w:name w:val="Normal Table"/>
     <w:uiPriority w:val="99"/>
     <w:semiHidden/>
@@ -2584,15 +2883,15 @@
       </w:tblCellMar>
     </w:tblPr>
   </w:style>
-  <w:style w:type="numbering" w:default="1" w:styleId="Nessunelenco">
+  <w:style w:type="numbering" w:default="1" w:styleId="NoList">
     <w:name w:val="No List"/>
     <w:uiPriority w:val="99"/>
     <w:semiHidden/>
     <w:unhideWhenUsed/>
   </w:style>
-  <w:style w:type="paragraph" w:styleId="NormaleWeb">
+  <w:style w:type="paragraph" w:styleId="NormalWeb">
     <w:name w:val="Normal (Web)"/>
-    <w:basedOn w:val="Normale"/>
+    <w:basedOn w:val="Normal"/>
     <w:uiPriority w:val="99"/>
     <w:semiHidden/>
     <w:unhideWhenUsed/>
@@ -2607,9 +2906,9 @@
       <w14:ligatures w14:val="none"/>
     </w:rPr>
   </w:style>
-  <w:style w:type="character" w:styleId="CodiceHTML">
+  <w:style w:type="character" w:styleId="HTMLCode">
     <w:name w:val="HTML Code"/>
-    <w:basedOn w:val="Carpredefinitoparagrafo"/>
+    <w:basedOn w:val="DefaultParagraphFont"/>
     <w:uiPriority w:val="99"/>
     <w:semiHidden/>
     <w:unhideWhenUsed/>
@@ -2620,10 +2919,10 @@
       <w:szCs w:val="20"/>
     </w:rPr>
   </w:style>
-  <w:style w:type="character" w:customStyle="1" w:styleId="Titolo1Carattere">
-    <w:name w:val="Titolo 1 Carattere"/>
-    <w:basedOn w:val="Carpredefinitoparagrafo"/>
-    <w:link w:val="Titolo1"/>
+  <w:style w:type="character" w:customStyle="1" w:styleId="Heading1Char">
+    <w:name w:val="Heading 1 Char"/>
+    <w:basedOn w:val="DefaultParagraphFont"/>
+    <w:link w:val="Heading1"/>
     <w:uiPriority w:val="9"/>
     <w:rsid w:val="00090679"/>
     <w:rPr>
@@ -2633,10 +2932,10 @@
       <w:szCs w:val="32"/>
     </w:rPr>
   </w:style>
-  <w:style w:type="character" w:customStyle="1" w:styleId="Titolo2Carattere">
-    <w:name w:val="Titolo 2 Carattere"/>
-    <w:basedOn w:val="Carpredefinitoparagrafo"/>
-    <w:link w:val="Titolo2"/>
+  <w:style w:type="character" w:customStyle="1" w:styleId="Heading2Char">
+    <w:name w:val="Heading 2 Char"/>
+    <w:basedOn w:val="DefaultParagraphFont"/>
+    <w:link w:val="Heading2"/>
     <w:uiPriority w:val="9"/>
     <w:rsid w:val="00090679"/>
     <w:rPr>
@@ -2646,9 +2945,9 @@
       <w:szCs w:val="26"/>
     </w:rPr>
   </w:style>
-  <w:style w:type="paragraph" w:styleId="Paragrafoelenco">
+  <w:style w:type="paragraph" w:styleId="ListParagraph">
     <w:name w:val="List Paragraph"/>
-    <w:basedOn w:val="Normale"/>
+    <w:basedOn w:val="Normal"/>
     <w:uiPriority w:val="34"/>
     <w:qFormat/>
     <w:rsid w:val="00090679"/>

</xml_diff>

<commit_message>
Inserito stranieri e istruzione bassa
</commit_message>
<xml_diff>
--- a/fatto e da fare.docx
+++ b/fatto e da fare.docx
@@ -4,7 +4,7 @@
   <w:body>
     <w:p>
       <w:pPr>
-        <w:pStyle w:val="Heading1"/>
+        <w:pStyle w:val="Titolo1"/>
       </w:pPr>
       <w:r>
         <w:t>Report cose fatte</w:t>
@@ -630,7 +630,7 @@
     </w:p>
     <w:p>
       <w:pPr>
-        <w:pStyle w:val="Heading1"/>
+        <w:pStyle w:val="Titolo1"/>
       </w:pPr>
       <w:r>
         <w:t>Cose da fare</w:t>
@@ -638,7 +638,7 @@
     </w:p>
     <w:p>
       <w:pPr>
-        <w:pStyle w:val="Heading2"/>
+        <w:pStyle w:val="Titolo2"/>
       </w:pPr>
       <w:r>
         <w:t>Stefano</w:t>
@@ -668,7 +668,7 @@
     <w:p/>
     <w:p>
       <w:pPr>
-        <w:pStyle w:val="Heading2"/>
+        <w:pStyle w:val="Titolo2"/>
       </w:pPr>
       <w:r>
         <w:lastRenderedPageBreak/>
@@ -682,7 +682,7 @@
     </w:p>
     <w:p>
       <w:pPr>
-        <w:pStyle w:val="ListParagraph"/>
+        <w:pStyle w:val="Paragrafoelenco"/>
         <w:numPr>
           <w:ilvl w:val="0"/>
           <w:numId w:val="2"/>
@@ -706,7 +706,7 @@
     </w:p>
     <w:p>
       <w:pPr>
-        <w:pStyle w:val="ListParagraph"/>
+        <w:pStyle w:val="Paragrafoelenco"/>
         <w:numPr>
           <w:ilvl w:val="0"/>
           <w:numId w:val="2"/>
@@ -724,7 +724,7 @@
     </w:p>
     <w:p>
       <w:pPr>
-        <w:pStyle w:val="ListParagraph"/>
+        <w:pStyle w:val="Paragrafoelenco"/>
         <w:numPr>
           <w:ilvl w:val="0"/>
           <w:numId w:val="2"/>
@@ -744,7 +744,7 @@
     </w:p>
     <w:p>
       <w:pPr>
-        <w:pStyle w:val="ListParagraph"/>
+        <w:pStyle w:val="Paragrafoelenco"/>
         <w:numPr>
           <w:ilvl w:val="1"/>
           <w:numId w:val="2"/>
@@ -761,7 +761,7 @@
     </w:p>
     <w:p>
       <w:pPr>
-        <w:pStyle w:val="ListParagraph"/>
+        <w:pStyle w:val="Paragrafoelenco"/>
         <w:numPr>
           <w:ilvl w:val="1"/>
           <w:numId w:val="2"/>
@@ -773,7 +773,7 @@
     </w:p>
     <w:p>
       <w:pPr>
-        <w:pStyle w:val="ListParagraph"/>
+        <w:pStyle w:val="Paragrafoelenco"/>
         <w:numPr>
           <w:ilvl w:val="1"/>
           <w:numId w:val="2"/>
@@ -785,7 +785,7 @@
     </w:p>
     <w:p>
       <w:pPr>
-        <w:pStyle w:val="ListParagraph"/>
+        <w:pStyle w:val="Paragrafoelenco"/>
         <w:numPr>
           <w:ilvl w:val="0"/>
           <w:numId w:val="2"/>
@@ -797,7 +797,7 @@
     </w:p>
     <w:p>
       <w:pPr>
-        <w:pStyle w:val="ListParagraph"/>
+        <w:pStyle w:val="Paragrafoelenco"/>
         <w:numPr>
           <w:ilvl w:val="1"/>
           <w:numId w:val="3"/>
@@ -809,7 +809,7 @@
     </w:p>
     <w:p>
       <w:pPr>
-        <w:pStyle w:val="ListParagraph"/>
+        <w:pStyle w:val="Paragrafoelenco"/>
         <w:numPr>
           <w:ilvl w:val="1"/>
           <w:numId w:val="3"/>
@@ -821,7 +821,7 @@
     </w:p>
     <w:p>
       <w:pPr>
-        <w:pStyle w:val="ListParagraph"/>
+        <w:pStyle w:val="Paragrafoelenco"/>
         <w:numPr>
           <w:ilvl w:val="1"/>
           <w:numId w:val="3"/>
@@ -833,7 +833,7 @@
     </w:p>
     <w:p>
       <w:pPr>
-        <w:pStyle w:val="ListParagraph"/>
+        <w:pStyle w:val="Paragrafoelenco"/>
         <w:numPr>
           <w:ilvl w:val="1"/>
           <w:numId w:val="3"/>
@@ -845,7 +845,7 @@
     </w:p>
     <w:p>
       <w:pPr>
-        <w:pStyle w:val="ListParagraph"/>
+        <w:pStyle w:val="Paragrafoelenco"/>
         <w:numPr>
           <w:ilvl w:val="1"/>
           <w:numId w:val="3"/>
@@ -857,7 +857,7 @@
     </w:p>
     <w:p>
       <w:pPr>
-        <w:pStyle w:val="ListParagraph"/>
+        <w:pStyle w:val="Paragrafoelenco"/>
         <w:numPr>
           <w:ilvl w:val="1"/>
           <w:numId w:val="3"/>
@@ -869,7 +869,7 @@
     </w:p>
     <w:p>
       <w:pPr>
-        <w:pStyle w:val="ListParagraph"/>
+        <w:pStyle w:val="Paragrafoelenco"/>
         <w:numPr>
           <w:ilvl w:val="1"/>
           <w:numId w:val="3"/>
@@ -1100,7 +1100,7 @@
     </w:p>
     <w:p>
       <w:pPr>
-        <w:pStyle w:val="ListParagraph"/>
+        <w:pStyle w:val="Paragrafoelenco"/>
         <w:numPr>
           <w:ilvl w:val="0"/>
           <w:numId w:val="3"/>
@@ -1136,7 +1136,7 @@
     </w:p>
     <w:p>
       <w:pPr>
-        <w:pStyle w:val="ListParagraph"/>
+        <w:pStyle w:val="Paragrafoelenco"/>
         <w:numPr>
           <w:ilvl w:val="0"/>
           <w:numId w:val="3"/>
@@ -1156,7 +1156,7 @@
     </w:p>
     <w:p>
       <w:pPr>
-        <w:pStyle w:val="ListParagraph"/>
+        <w:pStyle w:val="Paragrafoelenco"/>
         <w:numPr>
           <w:ilvl w:val="1"/>
           <w:numId w:val="3"/>
@@ -1176,7 +1176,7 @@
     </w:p>
     <w:p>
       <w:pPr>
-        <w:pStyle w:val="ListParagraph"/>
+        <w:pStyle w:val="Paragrafoelenco"/>
         <w:numPr>
           <w:ilvl w:val="1"/>
           <w:numId w:val="3"/>
@@ -1205,7 +1205,7 @@
     </w:p>
     <w:p>
       <w:pPr>
-        <w:pStyle w:val="ListParagraph"/>
+        <w:pStyle w:val="Paragrafoelenco"/>
         <w:numPr>
           <w:ilvl w:val="0"/>
           <w:numId w:val="3"/>
@@ -1252,7 +1252,7 @@
     </w:p>
     <w:p>
       <w:pPr>
-        <w:pStyle w:val="ListParagraph"/>
+        <w:pStyle w:val="Paragrafoelenco"/>
         <w:numPr>
           <w:ilvl w:val="0"/>
           <w:numId w:val="3"/>
@@ -1304,164 +1304,199 @@
     </w:p>
     <w:p>
       <w:pPr>
-        <w:pStyle w:val="ListParagraph"/>
+        <w:pStyle w:val="Paragrafoelenco"/>
         <w:numPr>
           <w:ilvl w:val="0"/>
           <w:numId w:val="3"/>
         </w:numPr>
         <w:rPr>
-          <w:color w:val="000000" w:themeColor="text1"/>
-        </w:rPr>
-      </w:pPr>
-      <w:r>
-        <w:rPr>
-          <w:color w:val="000000" w:themeColor="text1"/>
-        </w:rPr>
-        <w:t>mettere il livello di istruzione (più difficile)</w:t>
-      </w:r>
-      <w:r>
-        <w:rPr>
-          <w:color w:val="000000" w:themeColor="text1"/>
-        </w:rPr>
-        <w:t xml:space="preserve">: </w:t>
-      </w:r>
-      <w:r>
-        <w:rPr>
-          <w:color w:val="000000" w:themeColor="text1"/>
-        </w:rPr>
-        <w:t>calcolare percentuale di licenza media in giù</w:t>
-      </w:r>
-    </w:p>
-    <w:p>
-      <w:pPr>
-        <w:pStyle w:val="ListParagraph"/>
+          <w:strike/>
+          <w:color w:val="000000" w:themeColor="text1"/>
+        </w:rPr>
+      </w:pPr>
+      <w:r>
+        <w:rPr>
+          <w:strike/>
+          <w:color w:val="000000" w:themeColor="text1"/>
+        </w:rPr>
+        <w:t>mettere il livello di istruzione (più difficile): calcolare percentuale di licenza media in giù</w:t>
+      </w:r>
+      <w:r>
+        <w:rPr>
+          <w:strike/>
+          <w:color w:val="000000" w:themeColor="text1"/>
+        </w:rPr>
+        <w:t>:</w:t>
+      </w:r>
+    </w:p>
+    <w:p>
+      <w:pPr>
+        <w:pStyle w:val="Paragrafoelenco"/>
         <w:numPr>
           <w:ilvl w:val="0"/>
           <w:numId w:val="3"/>
         </w:numPr>
         <w:rPr>
-          <w:color w:val="000000" w:themeColor="text1"/>
-        </w:rPr>
-      </w:pPr>
-      <w:r>
-        <w:rPr>
+          <w:strike/>
+          <w:color w:val="000000" w:themeColor="text1"/>
+        </w:rPr>
+      </w:pPr>
+      <w:r>
+        <w:rPr>
+          <w:b/>
+          <w:bCs/>
           <w:color w:val="000000" w:themeColor="text1"/>
         </w:rPr>
         <w:lastRenderedPageBreak/>
-        <w:t>mettere gli stranieri (facile)</w:t>
-      </w:r>
-    </w:p>
-    <w:p>
-      <w:pPr>
-        <w:pStyle w:val="ListParagraph"/>
+        <w:t xml:space="preserve">ho creato variabile </w:t>
+      </w:r>
+      <w:proofErr w:type="spellStart"/>
+      <w:r>
+        <w:rPr>
+          <w:b/>
+          <w:bCs/>
+          <w:color w:val="000000" w:themeColor="text1"/>
+        </w:rPr>
+        <w:t>istruzione_bassa</w:t>
+      </w:r>
+      <w:proofErr w:type="spellEnd"/>
+      <w:r>
+        <w:rPr>
+          <w:b/>
+          <w:bCs/>
+          <w:color w:val="000000" w:themeColor="text1"/>
+        </w:rPr>
+        <w:t xml:space="preserve"> </w:t>
+      </w:r>
+    </w:p>
+    <w:p>
+      <w:pPr>
+        <w:pStyle w:val="Paragrafoelenco"/>
         <w:numPr>
           <w:ilvl w:val="0"/>
           <w:numId w:val="3"/>
         </w:numPr>
         <w:rPr>
-          <w:color w:val="000000" w:themeColor="text1"/>
-        </w:rPr>
-      </w:pPr>
-      <w:r>
-        <w:rPr>
-          <w:color w:val="000000" w:themeColor="text1"/>
-        </w:rPr>
-        <w:t xml:space="preserve">Poi si fa la </w:t>
+          <w:b/>
+          <w:bCs/>
+          <w:strike/>
+          <w:color w:val="000000" w:themeColor="text1"/>
+        </w:rPr>
+      </w:pPr>
+      <w:r>
+        <w:rPr>
+          <w:strike/>
+          <w:color w:val="000000" w:themeColor="text1"/>
+        </w:rPr>
+        <w:t>mettere gli stranieri (facile)</w:t>
+      </w:r>
+      <w:r>
+        <w:rPr>
+          <w:strike/>
+          <w:color w:val="000000" w:themeColor="text1"/>
+        </w:rPr>
+        <w:t xml:space="preserve">: </w:t>
+      </w:r>
+      <w:r>
+        <w:rPr>
+          <w:b/>
+          <w:bCs/>
+          <w:color w:val="000000" w:themeColor="text1"/>
+        </w:rPr>
+        <w:t xml:space="preserve">ho creato due </w:t>
       </w:r>
       <w:proofErr w:type="spellStart"/>
       <w:r>
         <w:rPr>
-          <w:color w:val="000000" w:themeColor="text1"/>
-        </w:rPr>
-        <w:t>multivariabile</w:t>
+          <w:b/>
+          <w:bCs/>
+          <w:color w:val="000000" w:themeColor="text1"/>
+        </w:rPr>
+        <w:t>varibili</w:t>
       </w:r>
       <w:proofErr w:type="spellEnd"/>
       <w:r>
         <w:rPr>
-          <w:color w:val="000000" w:themeColor="text1"/>
-        </w:rPr>
-        <w:t xml:space="preserve"> anche con questi </w:t>
+          <w:b/>
+          <w:bCs/>
+          <w:color w:val="000000" w:themeColor="text1"/>
+        </w:rPr>
+        <w:t xml:space="preserve"> </w:t>
       </w:r>
       <w:proofErr w:type="spellStart"/>
       <w:r>
         <w:rPr>
-          <w:color w:val="000000" w:themeColor="text1"/>
-        </w:rPr>
-        <w:t>confounder</w:t>
-      </w:r>
-      <w:r>
-        <w:rPr>
-          <w:color w:val="000000" w:themeColor="text1"/>
-        </w:rPr>
-        <w:t>s</w:t>
+          <w:b/>
+          <w:bCs/>
+          <w:color w:val="000000" w:themeColor="text1"/>
+        </w:rPr>
+        <w:t>totale_stranieri</w:t>
       </w:r>
       <w:proofErr w:type="spellEnd"/>
       <w:r>
         <w:rPr>
-          <w:color w:val="000000" w:themeColor="text1"/>
-        </w:rPr>
-        <w:t xml:space="preserve"> e l'analisi dello scostamento si fa su questo modello</w:t>
-      </w:r>
-    </w:p>
-    <w:p>
-      <w:pPr>
-        <w:pStyle w:val="ListParagraph"/>
+          <w:b/>
+          <w:bCs/>
+          <w:color w:val="000000" w:themeColor="text1"/>
+        </w:rPr>
+        <w:t xml:space="preserve"> e stranieri_over_65</w:t>
+      </w:r>
+    </w:p>
+    <w:p>
+      <w:pPr>
+        <w:pStyle w:val="Paragrafoelenco"/>
         <w:numPr>
           <w:ilvl w:val="0"/>
           <w:numId w:val="3"/>
         </w:numPr>
         <w:rPr>
-          <w:strike/>
-          <w:color w:val="000000" w:themeColor="text1"/>
-        </w:rPr>
-      </w:pPr>
-      <w:r>
-        <w:rPr>
-          <w:strike/>
-          <w:color w:val="000000" w:themeColor="text1"/>
-        </w:rPr>
-        <w:t xml:space="preserve">calcolare i ricoveri con quelle patologie solo per le classi di età 2 e 3 (anziani). Basta che </w:t>
-      </w:r>
-      <w:proofErr w:type="gramStart"/>
-      <w:r>
-        <w:rPr>
-          <w:strike/>
-          <w:color w:val="000000" w:themeColor="text1"/>
-        </w:rPr>
-        <w:t>fai</w:t>
-      </w:r>
-      <w:proofErr w:type="gramEnd"/>
-      <w:r>
-        <w:rPr>
-          <w:strike/>
-          <w:color w:val="000000" w:themeColor="text1"/>
-        </w:rPr>
-        <w:t xml:space="preserve"> il filtro prima di applicare quelle funzioni che hai scritto ieri. In questo modo togliamo dalla regressione i ricoveri associati a quelle patologie ma che non riguardano la popolazione anziana</w:t>
-      </w:r>
-      <w:r>
-        <w:rPr>
-          <w:strike/>
-          <w:color w:val="000000" w:themeColor="text1"/>
-        </w:rPr>
-        <w:t xml:space="preserve"> </w:t>
-      </w:r>
-      <w:r>
-        <w:rPr>
-          <w:color w:val="000000" w:themeColor="text1"/>
-        </w:rPr>
-        <w:t xml:space="preserve">   </w:t>
-      </w:r>
-    </w:p>
-    <w:p>
-      <w:pPr>
-        <w:rPr>
-          <w:color w:val="000000" w:themeColor="text1"/>
-        </w:rPr>
-      </w:pPr>
-    </w:p>
-    <w:p>
-      <w:pPr>
-        <w:pStyle w:val="ListParagraph"/>
+          <w:color w:val="000000" w:themeColor="text1"/>
+        </w:rPr>
+      </w:pPr>
+      <w:r>
+        <w:rPr>
+          <w:color w:val="000000" w:themeColor="text1"/>
+        </w:rPr>
+        <w:t xml:space="preserve">Poi si fa la </w:t>
+      </w:r>
+      <w:proofErr w:type="spellStart"/>
+      <w:r>
+        <w:rPr>
+          <w:color w:val="000000" w:themeColor="text1"/>
+        </w:rPr>
+        <w:t>multivariabile</w:t>
+      </w:r>
+      <w:proofErr w:type="spellEnd"/>
+      <w:r>
+        <w:rPr>
+          <w:color w:val="000000" w:themeColor="text1"/>
+        </w:rPr>
+        <w:t xml:space="preserve"> anche con questi </w:t>
+      </w:r>
+      <w:proofErr w:type="spellStart"/>
+      <w:r>
+        <w:rPr>
+          <w:color w:val="000000" w:themeColor="text1"/>
+        </w:rPr>
+        <w:t>confounder</w:t>
+      </w:r>
+      <w:r>
+        <w:rPr>
+          <w:color w:val="000000" w:themeColor="text1"/>
+        </w:rPr>
+        <w:t>s</w:t>
+      </w:r>
+      <w:proofErr w:type="spellEnd"/>
+      <w:r>
+        <w:rPr>
+          <w:color w:val="000000" w:themeColor="text1"/>
+        </w:rPr>
+        <w:t xml:space="preserve"> e l'analisi dello scostamento si fa su questo modello</w:t>
+      </w:r>
+    </w:p>
+    <w:p>
+      <w:pPr>
+        <w:pStyle w:val="Paragrafoelenco"/>
         <w:numPr>
           <w:ilvl w:val="0"/>
           <w:numId w:val="3"/>
@@ -1471,121 +1506,159 @@
           <w:color w:val="000000" w:themeColor="text1"/>
         </w:rPr>
       </w:pPr>
-    </w:p>
-    <w:p>
-      <w:pPr>
-        <w:rPr>
-          <w:b/>
-          <w:bCs/>
-          <w:color w:val="000000" w:themeColor="text1"/>
-        </w:rPr>
-      </w:pPr>
-    </w:p>
-    <w:p>
-      <w:pPr>
-        <w:rPr>
-          <w:b/>
-          <w:bCs/>
-          <w:color w:val="000000" w:themeColor="text1"/>
-        </w:rPr>
-      </w:pPr>
-    </w:p>
-    <w:p>
-      <w:pPr>
-        <w:rPr>
-          <w:b/>
-          <w:bCs/>
-          <w:color w:val="000000" w:themeColor="text1"/>
-        </w:rPr>
-      </w:pPr>
-      <w:r>
-        <w:rPr>
-          <w:b/>
-          <w:bCs/>
-          <w:color w:val="000000" w:themeColor="text1"/>
-        </w:rPr>
-        <w:t>MG 26/05/2023</w:t>
-      </w:r>
-    </w:p>
-    <w:p>
-      <w:pPr>
-        <w:pStyle w:val="ListParagraph"/>
+      <w:r>
+        <w:rPr>
+          <w:strike/>
+          <w:color w:val="000000" w:themeColor="text1"/>
+        </w:rPr>
+        <w:t xml:space="preserve">calcolare i ricoveri con quelle patologie solo per le classi di età 2 e 3 (anziani). Basta che </w:t>
+      </w:r>
+      <w:proofErr w:type="gramStart"/>
+      <w:r>
+        <w:rPr>
+          <w:strike/>
+          <w:color w:val="000000" w:themeColor="text1"/>
+        </w:rPr>
+        <w:t>fai</w:t>
+      </w:r>
+      <w:proofErr w:type="gramEnd"/>
+      <w:r>
+        <w:rPr>
+          <w:strike/>
+          <w:color w:val="000000" w:themeColor="text1"/>
+        </w:rPr>
+        <w:t xml:space="preserve"> il filtro prima di applicare quelle funzioni che hai scritto ieri. In questo modo togliamo dalla regressione i ricoveri associati a quelle patologie ma che non riguardano la popolazione anziana</w:t>
+      </w:r>
+      <w:r>
+        <w:rPr>
+          <w:strike/>
+          <w:color w:val="000000" w:themeColor="text1"/>
+        </w:rPr>
+        <w:t xml:space="preserve"> </w:t>
+      </w:r>
+      <w:r>
+        <w:rPr>
+          <w:color w:val="000000" w:themeColor="text1"/>
+        </w:rPr>
+        <w:t xml:space="preserve">   </w:t>
+      </w:r>
+    </w:p>
+    <w:p>
+      <w:pPr>
+        <w:rPr>
+          <w:color w:val="000000" w:themeColor="text1"/>
+        </w:rPr>
+      </w:pPr>
+    </w:p>
+    <w:p>
+      <w:pPr>
+        <w:pStyle w:val="Paragrafoelenco"/>
         <w:numPr>
           <w:ilvl w:val="0"/>
           <w:numId w:val="3"/>
         </w:numPr>
         <w:rPr>
-          <w:b/>
-          <w:bCs/>
-          <w:color w:val="000000" w:themeColor="text1"/>
-        </w:rPr>
-      </w:pPr>
-      <w:r>
-        <w:rPr>
-          <w:b/>
-          <w:bCs/>
-          <w:color w:val="000000" w:themeColor="text1"/>
-        </w:rPr>
-        <w:t xml:space="preserve">Ho spostato nel codice 05b_db_mappe_sdo le funzioni sulle </w:t>
-      </w:r>
-      <w:proofErr w:type="spellStart"/>
-      <w:r>
-        <w:rPr>
-          <w:b/>
-          <w:bCs/>
-          <w:color w:val="000000" w:themeColor="text1"/>
-        </w:rPr>
-        <w:t>sdo</w:t>
-      </w:r>
-      <w:proofErr w:type="spellEnd"/>
-    </w:p>
-    <w:p>
-      <w:pPr>
-        <w:rPr>
-          <w:b/>
-          <w:bCs/>
-          <w:color w:val="000000" w:themeColor="text1"/>
-        </w:rPr>
-      </w:pPr>
-    </w:p>
-    <w:p>
-      <w:pPr>
-        <w:rPr>
-          <w:b/>
-          <w:bCs/>
-          <w:color w:val="000000" w:themeColor="text1"/>
-        </w:rPr>
-      </w:pPr>
-      <w:r>
-        <w:rPr>
-          <w:b/>
-          <w:bCs/>
-          <w:color w:val="000000" w:themeColor="text1"/>
-        </w:rPr>
-        <w:t>STEFANO</w:t>
-      </w:r>
-    </w:p>
-    <w:p>
-      <w:pPr>
-        <w:pStyle w:val="ListParagraph"/>
+          <w:strike/>
+          <w:color w:val="000000" w:themeColor="text1"/>
+        </w:rPr>
+      </w:pPr>
+    </w:p>
+    <w:p>
+      <w:pPr>
+        <w:rPr>
+          <w:b/>
+          <w:bCs/>
+          <w:color w:val="000000" w:themeColor="text1"/>
+        </w:rPr>
+      </w:pPr>
+    </w:p>
+    <w:p>
+      <w:pPr>
+        <w:rPr>
+          <w:b/>
+          <w:bCs/>
+          <w:color w:val="000000" w:themeColor="text1"/>
+        </w:rPr>
+      </w:pPr>
+    </w:p>
+    <w:p>
+      <w:pPr>
+        <w:rPr>
+          <w:b/>
+          <w:bCs/>
+          <w:color w:val="000000" w:themeColor="text1"/>
+        </w:rPr>
+      </w:pPr>
+      <w:r>
+        <w:rPr>
+          <w:b/>
+          <w:bCs/>
+          <w:color w:val="000000" w:themeColor="text1"/>
+        </w:rPr>
+        <w:t>MG 26/05/2023</w:t>
+      </w:r>
+    </w:p>
+    <w:p>
+      <w:pPr>
+        <w:pStyle w:val="Paragrafoelenco"/>
         <w:numPr>
           <w:ilvl w:val="0"/>
           <w:numId w:val="3"/>
         </w:numPr>
         <w:rPr>
-          <w:color w:val="000000" w:themeColor="text1"/>
-        </w:rPr>
-      </w:pPr>
-      <w:r>
-        <w:rPr>
-          <w:color w:val="000000" w:themeColor="text1"/>
-        </w:rPr>
-        <w:t xml:space="preserve">Capisce quale è il modo migliore di pesare questi ricoveri per il loro burden sull’ospedale. Un modo possibile è vedere il DRG, oppure i giorni di ricoveri medi per quei codici. </w:t>
-      </w:r>
-    </w:p>
-    <w:p>
-      <w:pPr>
-        <w:pStyle w:val="ListParagraph"/>
+          <w:b/>
+          <w:bCs/>
+          <w:color w:val="000000" w:themeColor="text1"/>
+        </w:rPr>
+      </w:pPr>
+      <w:r>
+        <w:rPr>
+          <w:b/>
+          <w:bCs/>
+          <w:color w:val="000000" w:themeColor="text1"/>
+        </w:rPr>
+        <w:t xml:space="preserve">Ho spostato nel codice 05b_db_mappe_sdo le funzioni sulle </w:t>
+      </w:r>
+      <w:proofErr w:type="spellStart"/>
+      <w:r>
+        <w:rPr>
+          <w:b/>
+          <w:bCs/>
+          <w:color w:val="000000" w:themeColor="text1"/>
+        </w:rPr>
+        <w:t>sdo</w:t>
+      </w:r>
+      <w:proofErr w:type="spellEnd"/>
+    </w:p>
+    <w:p>
+      <w:pPr>
+        <w:rPr>
+          <w:b/>
+          <w:bCs/>
+          <w:color w:val="000000" w:themeColor="text1"/>
+        </w:rPr>
+      </w:pPr>
+    </w:p>
+    <w:p>
+      <w:pPr>
+        <w:rPr>
+          <w:b/>
+          <w:bCs/>
+          <w:color w:val="000000" w:themeColor="text1"/>
+        </w:rPr>
+      </w:pPr>
+      <w:r>
+        <w:rPr>
+          <w:b/>
+          <w:bCs/>
+          <w:color w:val="000000" w:themeColor="text1"/>
+        </w:rPr>
+        <w:t>STEFANO</w:t>
+      </w:r>
+    </w:p>
+    <w:p>
+      <w:pPr>
+        <w:pStyle w:val="Paragrafoelenco"/>
         <w:numPr>
           <w:ilvl w:val="0"/>
           <w:numId w:val="3"/>
@@ -1598,12 +1671,12 @@
         <w:rPr>
           <w:color w:val="000000" w:themeColor="text1"/>
         </w:rPr>
-        <w:t>Sono più evitabili, e quindi più importanti, i ricoveri programmati o quelli in PS? Vedere con Claudia</w:t>
-      </w:r>
-    </w:p>
-    <w:p>
-      <w:pPr>
-        <w:pStyle w:val="ListParagraph"/>
+        <w:t xml:space="preserve">Capisce quale è il modo migliore di pesare questi ricoveri per il loro burden sull’ospedale. Un modo possibile è vedere il DRG, oppure i giorni di ricoveri medi per quei codici. </w:t>
+      </w:r>
+    </w:p>
+    <w:p>
+      <w:pPr>
+        <w:pStyle w:val="Paragrafoelenco"/>
         <w:numPr>
           <w:ilvl w:val="0"/>
           <w:numId w:val="3"/>
@@ -1616,75 +1689,73 @@
         <w:rPr>
           <w:color w:val="000000" w:themeColor="text1"/>
         </w:rPr>
-        <w:t xml:space="preserve">Quelli che si sono ricoverati con una diagnosi, a cui non è associato </w:t>
-      </w:r>
-      <w:proofErr w:type="spellStart"/>
-      <w:r>
-        <w:rPr>
-          <w:color w:val="000000" w:themeColor="text1"/>
-        </w:rPr>
-        <w:t>iun</w:t>
-      </w:r>
-      <w:proofErr w:type="spellEnd"/>
-      <w:r>
-        <w:rPr>
-          <w:color w:val="000000" w:themeColor="text1"/>
-        </w:rPr>
-        <w:t xml:space="preserve"> DRG, vuol dire che non sono stati rimborsati? Come è possibile? In altre parole, perché per alcune patologie Claudia non ha indicato nessun codice DRG?</w:t>
-      </w:r>
-    </w:p>
-    <w:p>
-      <w:pPr>
-        <w:rPr>
-          <w:color w:val="000000" w:themeColor="text1"/>
-        </w:rPr>
-      </w:pPr>
-    </w:p>
-    <w:p>
-      <w:pPr>
-        <w:rPr>
-          <w:color w:val="000000" w:themeColor="text1"/>
-        </w:rPr>
-      </w:pPr>
-    </w:p>
-    <w:p>
-      <w:pPr>
-        <w:rPr>
-          <w:strike/>
-          <w:color w:val="000000" w:themeColor="text1"/>
-        </w:rPr>
-      </w:pPr>
-      <w:r>
-        <w:rPr>
-          <w:strike/>
-          <w:color w:val="000000" w:themeColor="text1"/>
-        </w:rPr>
-        <w:t>Integrazioni da chiedere</w:t>
-      </w:r>
-    </w:p>
-    <w:p>
-      <w:pPr>
-        <w:pStyle w:val="ListParagraph"/>
+        <w:t>Sono più evitabili, e quindi più importanti, i ricoveri programmati o quelli in PS? Vedere con Claudia</w:t>
+      </w:r>
+    </w:p>
+    <w:p>
+      <w:pPr>
+        <w:pStyle w:val="Paragrafoelenco"/>
         <w:numPr>
           <w:ilvl w:val="0"/>
           <w:numId w:val="3"/>
         </w:numPr>
         <w:rPr>
-          <w:strike/>
-          <w:color w:val="000000" w:themeColor="text1"/>
-        </w:rPr>
-      </w:pPr>
-      <w:r>
-        <w:rPr>
-          <w:strike/>
-          <w:color w:val="000000" w:themeColor="text1"/>
-        </w:rPr>
-        <w:t>Numero totali di ricoveri per riga</w:t>
-      </w:r>
-    </w:p>
-    <w:p>
-      <w:pPr>
-        <w:pStyle w:val="ListParagraph"/>
+          <w:color w:val="000000" w:themeColor="text1"/>
+        </w:rPr>
+      </w:pPr>
+      <w:r>
+        <w:rPr>
+          <w:color w:val="000000" w:themeColor="text1"/>
+        </w:rPr>
+        <w:t xml:space="preserve">Quelli che si sono ricoverati con una diagnosi, a cui non è associato </w:t>
+      </w:r>
+      <w:proofErr w:type="spellStart"/>
+      <w:r>
+        <w:rPr>
+          <w:color w:val="000000" w:themeColor="text1"/>
+        </w:rPr>
+        <w:t>iun</w:t>
+      </w:r>
+      <w:proofErr w:type="spellEnd"/>
+      <w:r>
+        <w:rPr>
+          <w:color w:val="000000" w:themeColor="text1"/>
+        </w:rPr>
+        <w:t xml:space="preserve"> DRG, vuol dire che non sono stati rimborsati? Come è possibile? In altre parole, perché per alcune patologie Claudia non ha indicato nessun codice DRG?</w:t>
+      </w:r>
+    </w:p>
+    <w:p>
+      <w:pPr>
+        <w:rPr>
+          <w:color w:val="000000" w:themeColor="text1"/>
+        </w:rPr>
+      </w:pPr>
+    </w:p>
+    <w:p>
+      <w:pPr>
+        <w:rPr>
+          <w:color w:val="000000" w:themeColor="text1"/>
+        </w:rPr>
+      </w:pPr>
+    </w:p>
+    <w:p>
+      <w:pPr>
+        <w:rPr>
+          <w:strike/>
+          <w:color w:val="000000" w:themeColor="text1"/>
+        </w:rPr>
+      </w:pPr>
+      <w:r>
+        <w:rPr>
+          <w:strike/>
+          <w:color w:val="000000" w:themeColor="text1"/>
+        </w:rPr>
+        <w:t>Integrazioni da chiedere</w:t>
+      </w:r>
+    </w:p>
+    <w:p>
+      <w:pPr>
+        <w:pStyle w:val="Paragrafoelenco"/>
         <w:numPr>
           <w:ilvl w:val="0"/>
           <w:numId w:val="3"/>
@@ -1699,12 +1770,12 @@
           <w:strike/>
           <w:color w:val="000000" w:themeColor="text1"/>
         </w:rPr>
-        <w:t>Se ha usato l’esenzione o solo DPR e DRG come gli abbiamo detto, visti alcuni numeri molto alti mi viene il dubbio che abbia usato l’esenzione</w:t>
-      </w:r>
-    </w:p>
-    <w:p>
-      <w:pPr>
-        <w:pStyle w:val="ListParagraph"/>
+        <w:t>Numero totali di ricoveri per riga</w:t>
+      </w:r>
+    </w:p>
+    <w:p>
+      <w:pPr>
+        <w:pStyle w:val="Paragrafoelenco"/>
         <w:numPr>
           <w:ilvl w:val="0"/>
           <w:numId w:val="3"/>
@@ -1719,6 +1790,26 @@
           <w:strike/>
           <w:color w:val="000000" w:themeColor="text1"/>
         </w:rPr>
+        <w:t>Se ha usato l’esenzione o solo DPR e DRG come gli abbiamo detto, visti alcuni numeri molto alti mi viene il dubbio che abbia usato l’esenzione</w:t>
+      </w:r>
+    </w:p>
+    <w:p>
+      <w:pPr>
+        <w:pStyle w:val="Paragrafoelenco"/>
+        <w:numPr>
+          <w:ilvl w:val="0"/>
+          <w:numId w:val="3"/>
+        </w:numPr>
+        <w:rPr>
+          <w:strike/>
+          <w:color w:val="000000" w:themeColor="text1"/>
+        </w:rPr>
+      </w:pPr>
+      <w:r>
+        <w:rPr>
+          <w:strike/>
+          <w:color w:val="000000" w:themeColor="text1"/>
+        </w:rPr>
         <w:t xml:space="preserve">Farselo fare per il 2019 (senza covid) </w:t>
       </w:r>
     </w:p>
@@ -1773,7 +1864,7 @@
     </w:p>
     <w:p>
       <w:pPr>
-        <w:pStyle w:val="Heading2"/>
+        <w:pStyle w:val="Titolo2"/>
       </w:pPr>
       <w:r>
         <w:t>Possibili domande a cui rispondere con questi dati</w:t>
@@ -1786,7 +1877,7 @@
     </w:p>
     <w:p>
       <w:pPr>
-        <w:pStyle w:val="ListParagraph"/>
+        <w:pStyle w:val="Paragrafoelenco"/>
         <w:numPr>
           <w:ilvl w:val="0"/>
           <w:numId w:val="5"/>
@@ -1798,7 +1889,7 @@
     </w:p>
     <w:p>
       <w:pPr>
-        <w:pStyle w:val="ListParagraph"/>
+        <w:pStyle w:val="Paragrafoelenco"/>
         <w:numPr>
           <w:ilvl w:val="0"/>
           <w:numId w:val="5"/>
@@ -1818,7 +1909,7 @@
     </w:p>
     <w:p>
       <w:pPr>
-        <w:pStyle w:val="ListParagraph"/>
+        <w:pStyle w:val="Paragrafoelenco"/>
         <w:numPr>
           <w:ilvl w:val="0"/>
           <w:numId w:val="5"/>
@@ -1851,12 +1942,12 @@
     <w:p/>
     <w:p>
       <w:r>
+        <w:lastRenderedPageBreak/>
         <w:t>Quali sono i comuni che al momento generano una spesa maggiore per ADI, SAD e RSA?</w:t>
       </w:r>
     </w:p>
     <w:p>
       <w:r>
-        <w:lastRenderedPageBreak/>
         <w:t>Quali sono i comuni che spendono di più a persona per questi servizi (il peso maggiore è dato dalle RSA?</w:t>
       </w:r>
     </w:p>
@@ -2815,15 +2906,15 @@
     <w:lsdException w:name="Unresolved Mention" w:semiHidden="1" w:unhideWhenUsed="1"/>
     <w:lsdException w:name="Smart Link" w:semiHidden="1" w:unhideWhenUsed="1"/>
   </w:latentStyles>
-  <w:style w:type="paragraph" w:default="1" w:styleId="Normal">
+  <w:style w:type="paragraph" w:default="1" w:styleId="Normale">
     <w:name w:val="Normal"/>
     <w:qFormat/>
   </w:style>
-  <w:style w:type="paragraph" w:styleId="Heading1">
+  <w:style w:type="paragraph" w:styleId="Titolo1">
     <w:name w:val="heading 1"/>
-    <w:basedOn w:val="Normal"/>
-    <w:next w:val="Normal"/>
-    <w:link w:val="Heading1Char"/>
+    <w:basedOn w:val="Normale"/>
+    <w:next w:val="Normale"/>
+    <w:link w:val="Titolo1Carattere"/>
     <w:uiPriority w:val="9"/>
     <w:qFormat/>
     <w:rsid w:val="00090679"/>
@@ -2840,11 +2931,11 @@
       <w:szCs w:val="32"/>
     </w:rPr>
   </w:style>
-  <w:style w:type="paragraph" w:styleId="Heading2">
+  <w:style w:type="paragraph" w:styleId="Titolo2">
     <w:name w:val="heading 2"/>
-    <w:basedOn w:val="Normal"/>
-    <w:next w:val="Normal"/>
-    <w:link w:val="Heading2Char"/>
+    <w:basedOn w:val="Normale"/>
+    <w:next w:val="Normale"/>
+    <w:link w:val="Titolo2Carattere"/>
     <w:uiPriority w:val="9"/>
     <w:unhideWhenUsed/>
     <w:qFormat/>
@@ -2862,13 +2953,13 @@
       <w:szCs w:val="26"/>
     </w:rPr>
   </w:style>
-  <w:style w:type="character" w:default="1" w:styleId="DefaultParagraphFont">
+  <w:style w:type="character" w:default="1" w:styleId="Carpredefinitoparagrafo">
     <w:name w:val="Default Paragraph Font"/>
     <w:uiPriority w:val="1"/>
     <w:semiHidden/>
     <w:unhideWhenUsed/>
   </w:style>
-  <w:style w:type="table" w:default="1" w:styleId="TableNormal">
+  <w:style w:type="table" w:default="1" w:styleId="Tabellanormale">
     <w:name w:val="Normal Table"/>
     <w:uiPriority w:val="99"/>
     <w:semiHidden/>
@@ -2883,15 +2974,15 @@
       </w:tblCellMar>
     </w:tblPr>
   </w:style>
-  <w:style w:type="numbering" w:default="1" w:styleId="NoList">
+  <w:style w:type="numbering" w:default="1" w:styleId="Nessunelenco">
     <w:name w:val="No List"/>
     <w:uiPriority w:val="99"/>
     <w:semiHidden/>
     <w:unhideWhenUsed/>
   </w:style>
-  <w:style w:type="paragraph" w:styleId="NormalWeb">
+  <w:style w:type="paragraph" w:styleId="NormaleWeb">
     <w:name w:val="Normal (Web)"/>
-    <w:basedOn w:val="Normal"/>
+    <w:basedOn w:val="Normale"/>
     <w:uiPriority w:val="99"/>
     <w:semiHidden/>
     <w:unhideWhenUsed/>
@@ -2906,9 +2997,9 @@
       <w14:ligatures w14:val="none"/>
     </w:rPr>
   </w:style>
-  <w:style w:type="character" w:styleId="HTMLCode">
+  <w:style w:type="character" w:styleId="CodiceHTML">
     <w:name w:val="HTML Code"/>
-    <w:basedOn w:val="DefaultParagraphFont"/>
+    <w:basedOn w:val="Carpredefinitoparagrafo"/>
     <w:uiPriority w:val="99"/>
     <w:semiHidden/>
     <w:unhideWhenUsed/>
@@ -2919,10 +3010,10 @@
       <w:szCs w:val="20"/>
     </w:rPr>
   </w:style>
-  <w:style w:type="character" w:customStyle="1" w:styleId="Heading1Char">
-    <w:name w:val="Heading 1 Char"/>
-    <w:basedOn w:val="DefaultParagraphFont"/>
-    <w:link w:val="Heading1"/>
+  <w:style w:type="character" w:customStyle="1" w:styleId="Titolo1Carattere">
+    <w:name w:val="Titolo 1 Carattere"/>
+    <w:basedOn w:val="Carpredefinitoparagrafo"/>
+    <w:link w:val="Titolo1"/>
     <w:uiPriority w:val="9"/>
     <w:rsid w:val="00090679"/>
     <w:rPr>
@@ -2932,10 +3023,10 @@
       <w:szCs w:val="32"/>
     </w:rPr>
   </w:style>
-  <w:style w:type="character" w:customStyle="1" w:styleId="Heading2Char">
-    <w:name w:val="Heading 2 Char"/>
-    <w:basedOn w:val="DefaultParagraphFont"/>
-    <w:link w:val="Heading2"/>
+  <w:style w:type="character" w:customStyle="1" w:styleId="Titolo2Carattere">
+    <w:name w:val="Titolo 2 Carattere"/>
+    <w:basedOn w:val="Carpredefinitoparagrafo"/>
+    <w:link w:val="Titolo2"/>
     <w:uiPriority w:val="9"/>
     <w:rsid w:val="00090679"/>
     <w:rPr>
@@ -2945,9 +3036,9 @@
       <w:szCs w:val="26"/>
     </w:rPr>
   </w:style>
-  <w:style w:type="paragraph" w:styleId="ListParagraph">
+  <w:style w:type="paragraph" w:styleId="Paragrafoelenco">
     <w:name w:val="List Paragraph"/>
-    <w:basedOn w:val="Normal"/>
+    <w:basedOn w:val="Normale"/>
     <w:uiPriority w:val="34"/>
     <w:qFormat/>
     <w:rsid w:val="00090679"/>

</xml_diff>